<commit_message>
updates to the files required for submission
</commit_message>
<xml_diff>
--- a/HQLTasks.docx
+++ b/HQLTasks.docx
@@ -62,22 +62,70 @@
     </w:p>
     <w:p>
       <w:r>
-        <w:t xml:space="preserve">    event_id bigint,</w:t>
-      </w:r>
-    </w:p>
-    <w:p>
-      <w:r>
-        <w:t xml:space="preserve">    app_id bigint,</w:t>
-      </w:r>
-    </w:p>
-    <w:p>
-      <w:r>
-        <w:t xml:space="preserve">    is_installed int,</w:t>
-      </w:r>
-    </w:p>
-    <w:p>
-      <w:r>
-        <w:t xml:space="preserve">    is_active int</w:t>
+        <w:t xml:space="preserve">    </w:t>
+      </w:r>
+      <w:proofErr w:type="spellStart"/>
+      <w:r>
+        <w:t>event_id</w:t>
+      </w:r>
+      <w:proofErr w:type="spellEnd"/>
+      <w:r>
+        <w:t xml:space="preserve"> </w:t>
+      </w:r>
+      <w:proofErr w:type="spellStart"/>
+      <w:r>
+        <w:t>bigint</w:t>
+      </w:r>
+      <w:proofErr w:type="spellEnd"/>
+      <w:r>
+        <w:t>,</w:t>
+      </w:r>
+    </w:p>
+    <w:p>
+      <w:r>
+        <w:t xml:space="preserve">    </w:t>
+      </w:r>
+      <w:proofErr w:type="spellStart"/>
+      <w:r>
+        <w:t>app_id</w:t>
+      </w:r>
+      <w:proofErr w:type="spellEnd"/>
+      <w:r>
+        <w:t xml:space="preserve"> </w:t>
+      </w:r>
+      <w:proofErr w:type="spellStart"/>
+      <w:r>
+        <w:t>bigint</w:t>
+      </w:r>
+      <w:proofErr w:type="spellEnd"/>
+      <w:r>
+        <w:t>,</w:t>
+      </w:r>
+    </w:p>
+    <w:p>
+      <w:r>
+        <w:t xml:space="preserve">    </w:t>
+      </w:r>
+      <w:proofErr w:type="spellStart"/>
+      <w:r>
+        <w:t>is_installed</w:t>
+      </w:r>
+      <w:proofErr w:type="spellEnd"/>
+      <w:r>
+        <w:t xml:space="preserve"> int,</w:t>
+      </w:r>
+    </w:p>
+    <w:p>
+      <w:r>
+        <w:t xml:space="preserve">    </w:t>
+      </w:r>
+      <w:proofErr w:type="spellStart"/>
+      <w:r>
+        <w:t>is_active</w:t>
+      </w:r>
+      <w:proofErr w:type="spellEnd"/>
+      <w:r>
+        <w:t xml:space="preserve"> int</w:t>
       </w:r>
     </w:p>
     <w:p>
@@ -97,15 +145,44 @@
     </w:p>
     <w:p>
       <w:r>
-        <w:t>LINES TERMINATED BY '\n';</w:t>
-      </w:r>
-    </w:p>
-    <w:p>
-      <w:r>
-        <w:t>load data inpath ‘/</w:t>
-      </w:r>
-      <w:r>
-        <w:t>home/hadoop/capstonetelcom/stage/app_events</w:t>
+        <w:t>LINES TERMINATED BY '\n</w:t>
+      </w:r>
+      <w:proofErr w:type="gramStart"/>
+      <w:r>
+        <w:t>';</w:t>
+      </w:r>
+      <w:proofErr w:type="gramEnd"/>
+    </w:p>
+    <w:p>
+      <w:r>
+        <w:t xml:space="preserve">load data </w:t>
+      </w:r>
+      <w:proofErr w:type="spellStart"/>
+      <w:r>
+        <w:t>inpath</w:t>
+      </w:r>
+      <w:proofErr w:type="spellEnd"/>
+      <w:r>
+        <w:t xml:space="preserve"> ‘/</w:t>
+      </w:r>
+      <w:r>
+        <w:t>home/</w:t>
+      </w:r>
+      <w:proofErr w:type="spellStart"/>
+      <w:r>
+        <w:t>hadoop</w:t>
+      </w:r>
+      <w:proofErr w:type="spellEnd"/>
+      <w:r>
+        <w:t>/</w:t>
+      </w:r>
+      <w:proofErr w:type="spellStart"/>
+      <w:r>
+        <w:t>capstonetelcom</w:t>
+      </w:r>
+      <w:proofErr w:type="spellEnd"/>
+      <w:r>
+        <w:t>/stage/app_events</w:t>
       </w:r>
       <w:r>
         <w:t>2’ into table app_events_stg2</w:t>
@@ -155,8 +232,13 @@
     </w:p>
     <w:p>
       <w:r>
-        <w:t>create table app_events</w:t>
-      </w:r>
+        <w:t xml:space="preserve">create table </w:t>
+      </w:r>
+      <w:proofErr w:type="spellStart"/>
+      <w:r>
+        <w:t>app_events</w:t>
+      </w:r>
+      <w:proofErr w:type="spellEnd"/>
     </w:p>
     <w:p>
       <w:r>
@@ -171,7 +253,23 @@
     <w:p>
       <w:r>
         <w:lastRenderedPageBreak/>
-        <w:t>select event_id,app_id,is_installed,is_active from app_events_stg2;</w:t>
+        <w:t xml:space="preserve">select </w:t>
+      </w:r>
+      <w:proofErr w:type="spellStart"/>
+      <w:r>
+        <w:t>event_</w:t>
+      </w:r>
+      <w:proofErr w:type="gramStart"/>
+      <w:r>
+        <w:t>id,app</w:t>
+      </w:r>
+      <w:proofErr w:type="gramEnd"/>
+      <w:r>
+        <w:t>_id,is_installed,is_active</w:t>
+      </w:r>
+      <w:proofErr w:type="spellEnd"/>
+      <w:r>
+        <w:t xml:space="preserve"> from app_events_stg2;</w:t>
       </w:r>
     </w:p>
     <w:p>
@@ -218,22 +316,72 @@
     </w:p>
     <w:p>
       <w:r>
-        <w:t>create external table brand_device_stg(</w:t>
-      </w:r>
-    </w:p>
-    <w:p>
-      <w:r>
-        <w:t xml:space="preserve">    device_id bigint,</w:t>
-      </w:r>
-    </w:p>
-    <w:p>
-      <w:r>
-        <w:t xml:space="preserve">    phone_brand string,</w:t>
-      </w:r>
-    </w:p>
-    <w:p>
-      <w:r>
-        <w:t xml:space="preserve">    device_model string</w:t>
+        <w:t>--------------------------------------------------------------------------------------------------------------------------------------</w:t>
+      </w:r>
+    </w:p>
+    <w:p>
+      <w:r>
+        <w:t xml:space="preserve">create external table </w:t>
+      </w:r>
+      <w:proofErr w:type="spellStart"/>
+      <w:r>
+        <w:t>brand_device_</w:t>
+      </w:r>
+      <w:proofErr w:type="gramStart"/>
+      <w:r>
+        <w:t>stg</w:t>
+      </w:r>
+      <w:proofErr w:type="spellEnd"/>
+      <w:r>
+        <w:t>(</w:t>
+      </w:r>
+      <w:proofErr w:type="gramEnd"/>
+    </w:p>
+    <w:p>
+      <w:r>
+        <w:t xml:space="preserve">    </w:t>
+      </w:r>
+      <w:proofErr w:type="spellStart"/>
+      <w:r>
+        <w:t>device_id</w:t>
+      </w:r>
+      <w:proofErr w:type="spellEnd"/>
+      <w:r>
+        <w:t xml:space="preserve"> </w:t>
+      </w:r>
+      <w:proofErr w:type="spellStart"/>
+      <w:r>
+        <w:t>bigint</w:t>
+      </w:r>
+      <w:proofErr w:type="spellEnd"/>
+      <w:r>
+        <w:t>,</w:t>
+      </w:r>
+    </w:p>
+    <w:p>
+      <w:r>
+        <w:t xml:space="preserve">    </w:t>
+      </w:r>
+      <w:proofErr w:type="spellStart"/>
+      <w:r>
+        <w:t>phone_brand</w:t>
+      </w:r>
+      <w:proofErr w:type="spellEnd"/>
+      <w:r>
+        <w:t xml:space="preserve"> string,</w:t>
+      </w:r>
+    </w:p>
+    <w:p>
+      <w:r>
+        <w:t xml:space="preserve">    </w:t>
+      </w:r>
+      <w:proofErr w:type="spellStart"/>
+      <w:r>
+        <w:t>device_model</w:t>
+      </w:r>
+      <w:proofErr w:type="spellEnd"/>
+      <w:r>
+        <w:t xml:space="preserve"> string</w:t>
       </w:r>
     </w:p>
     <w:p>
@@ -253,19 +401,58 @@
     </w:p>
     <w:p>
       <w:r>
-        <w:t>LINES TERMINATED BY '\n';</w:t>
-      </w:r>
-    </w:p>
-    <w:p>
-      <w:r>
-        <w:t>load data inpath ‘/</w:t>
-      </w:r>
-      <w:r>
-        <w:t>home/hadoop/capstonetelcom/stage/</w:t>
-      </w:r>
-      <w:r>
-        <w:t>brand_device’ into table brand_device_stg</w:t>
-      </w:r>
+        <w:t>LINES TERMINATED BY '\n</w:t>
+      </w:r>
+      <w:proofErr w:type="gramStart"/>
+      <w:r>
+        <w:t>';</w:t>
+      </w:r>
+      <w:proofErr w:type="gramEnd"/>
+    </w:p>
+    <w:p>
+      <w:r>
+        <w:t xml:space="preserve">load data </w:t>
+      </w:r>
+      <w:proofErr w:type="spellStart"/>
+      <w:r>
+        <w:t>inpath</w:t>
+      </w:r>
+      <w:proofErr w:type="spellEnd"/>
+      <w:r>
+        <w:t xml:space="preserve"> ‘/</w:t>
+      </w:r>
+      <w:r>
+        <w:t>home/</w:t>
+      </w:r>
+      <w:proofErr w:type="spellStart"/>
+      <w:r>
+        <w:t>hadoop</w:t>
+      </w:r>
+      <w:proofErr w:type="spellEnd"/>
+      <w:r>
+        <w:t>/</w:t>
+      </w:r>
+      <w:proofErr w:type="spellStart"/>
+      <w:r>
+        <w:t>capstonetelcom</w:t>
+      </w:r>
+      <w:proofErr w:type="spellEnd"/>
+      <w:r>
+        <w:t>/stage/</w:t>
+      </w:r>
+      <w:proofErr w:type="spellStart"/>
+      <w:r>
+        <w:t>brand_device</w:t>
+      </w:r>
+      <w:proofErr w:type="spellEnd"/>
+      <w:r>
+        <w:t xml:space="preserve">’ into table </w:t>
+      </w:r>
+      <w:proofErr w:type="spellStart"/>
+      <w:r>
+        <w:t>brand_device_stg</w:t>
+      </w:r>
+      <w:proofErr w:type="spellEnd"/>
     </w:p>
     <w:p>
       <w:r>
@@ -311,23 +498,52 @@
     </w:p>
     <w:p>
       <w:r>
-        <w:t>create table brand_device</w:t>
-      </w:r>
-    </w:p>
-    <w:p>
-      <w:r>
+        <w:t xml:space="preserve">create table </w:t>
+      </w:r>
+      <w:proofErr w:type="spellStart"/>
+      <w:r>
+        <w:t>brand_device</w:t>
+      </w:r>
+      <w:proofErr w:type="spellEnd"/>
+    </w:p>
+    <w:p>
+      <w:r>
+        <w:lastRenderedPageBreak/>
         <w:t>stored as parquet</w:t>
       </w:r>
     </w:p>
     <w:p>
       <w:r>
-        <w:lastRenderedPageBreak/>
         <w:t>as</w:t>
       </w:r>
     </w:p>
     <w:p>
       <w:r>
-        <w:t>select device_id,phone_brand,device_model from brand_device_stg;</w:t>
+        <w:t xml:space="preserve">select </w:t>
+      </w:r>
+      <w:proofErr w:type="spellStart"/>
+      <w:r>
+        <w:t>device_</w:t>
+      </w:r>
+      <w:proofErr w:type="gramStart"/>
+      <w:r>
+        <w:t>id,phone</w:t>
+      </w:r>
+      <w:proofErr w:type="gramEnd"/>
+      <w:r>
+        <w:t>_brand,device_model</w:t>
+      </w:r>
+      <w:proofErr w:type="spellEnd"/>
+      <w:r>
+        <w:t xml:space="preserve"> from </w:t>
+      </w:r>
+      <w:proofErr w:type="spellStart"/>
+      <w:r>
+        <w:t>brand_device_stg</w:t>
+      </w:r>
+      <w:proofErr w:type="spellEnd"/>
+      <w:r>
+        <w:t>;</w:t>
       </w:r>
     </w:p>
     <w:p>
@@ -372,35 +588,103 @@
         </w:drawing>
       </w:r>
     </w:p>
-    <w:p/>
-    <w:p>
-      <w:r>
-        <w:t>create external table events_stg (</w:t>
-      </w:r>
-    </w:p>
-    <w:p>
-      <w:r>
-        <w:t xml:space="preserve">    event_id bigint, </w:t>
-      </w:r>
-    </w:p>
-    <w:p>
-      <w:r>
-        <w:t xml:space="preserve">     device_id bigint, </w:t>
-      </w:r>
-    </w:p>
-    <w:p>
-      <w:r>
-        <w:t xml:space="preserve">      event_timestamp timestamp, </w:t>
-      </w:r>
-    </w:p>
-    <w:p>
-      <w:r>
-        <w:t xml:space="preserve">    longitude decimal(10,2), </w:t>
-      </w:r>
-    </w:p>
-    <w:p>
-      <w:r>
-        <w:t xml:space="preserve">    latitude decimal(10,2)</w:t>
+    <w:p>
+      <w:r>
+        <w:t>--------------------------------------------------------------------------------------------------------------------------------------</w:t>
+      </w:r>
+    </w:p>
+    <w:p>
+      <w:r>
+        <w:t xml:space="preserve">create external table </w:t>
+      </w:r>
+      <w:proofErr w:type="spellStart"/>
+      <w:r>
+        <w:t>events_stg</w:t>
+      </w:r>
+      <w:proofErr w:type="spellEnd"/>
+      <w:r>
+        <w:t xml:space="preserve"> (</w:t>
+      </w:r>
+    </w:p>
+    <w:p>
+      <w:r>
+        <w:t xml:space="preserve">    </w:t>
+      </w:r>
+      <w:proofErr w:type="spellStart"/>
+      <w:r>
+        <w:t>event_id</w:t>
+      </w:r>
+      <w:proofErr w:type="spellEnd"/>
+      <w:r>
+        <w:t xml:space="preserve"> </w:t>
+      </w:r>
+      <w:proofErr w:type="spellStart"/>
+      <w:r>
+        <w:t>bigint</w:t>
+      </w:r>
+      <w:proofErr w:type="spellEnd"/>
+      <w:r>
+        <w:t xml:space="preserve">, </w:t>
+      </w:r>
+    </w:p>
+    <w:p>
+      <w:r>
+        <w:t xml:space="preserve">     </w:t>
+      </w:r>
+      <w:proofErr w:type="spellStart"/>
+      <w:r>
+        <w:t>device_id</w:t>
+      </w:r>
+      <w:proofErr w:type="spellEnd"/>
+      <w:r>
+        <w:t xml:space="preserve"> </w:t>
+      </w:r>
+      <w:proofErr w:type="spellStart"/>
+      <w:r>
+        <w:t>bigint</w:t>
+      </w:r>
+      <w:proofErr w:type="spellEnd"/>
+      <w:r>
+        <w:t xml:space="preserve">, </w:t>
+      </w:r>
+    </w:p>
+    <w:p>
+      <w:r>
+        <w:t xml:space="preserve">      </w:t>
+      </w:r>
+      <w:proofErr w:type="spellStart"/>
+      <w:r>
+        <w:t>event_timestamp</w:t>
+      </w:r>
+      <w:proofErr w:type="spellEnd"/>
+      <w:r>
+        <w:t xml:space="preserve"> timestamp, </w:t>
+      </w:r>
+    </w:p>
+    <w:p>
+      <w:r>
+        <w:t xml:space="preserve">    longitude </w:t>
+      </w:r>
+      <w:proofErr w:type="gramStart"/>
+      <w:r>
+        <w:t>decimal(</w:t>
+      </w:r>
+      <w:proofErr w:type="gramEnd"/>
+      <w:r>
+        <w:t xml:space="preserve">10,2), </w:t>
+      </w:r>
+    </w:p>
+    <w:p>
+      <w:r>
+        <w:t xml:space="preserve">    latitude </w:t>
+      </w:r>
+      <w:proofErr w:type="gramStart"/>
+      <w:r>
+        <w:t>decimal(</w:t>
+      </w:r>
+      <w:proofErr w:type="gramEnd"/>
+      <w:r>
+        <w:t>10,2)</w:t>
       </w:r>
     </w:p>
     <w:p>
@@ -420,19 +704,61 @@
     </w:p>
     <w:p>
       <w:r>
-        <w:t>LINES TERMINATED BY '\n';</w:t>
-      </w:r>
-    </w:p>
-    <w:p>
-      <w:r>
-        <w:t>load data inpath ‘/</w:t>
-      </w:r>
-      <w:r>
-        <w:t>home/hadoop/capstonetelcom/stage/</w:t>
-      </w:r>
-      <w:r>
-        <w:t>events’ into table events_stg;</w:t>
-      </w:r>
+        <w:t>LINES TERMINATED BY '\n</w:t>
+      </w:r>
+      <w:proofErr w:type="gramStart"/>
+      <w:r>
+        <w:t>';</w:t>
+      </w:r>
+      <w:proofErr w:type="gramEnd"/>
+    </w:p>
+    <w:p>
+      <w:r>
+        <w:t xml:space="preserve">load data </w:t>
+      </w:r>
+      <w:proofErr w:type="spellStart"/>
+      <w:r>
+        <w:t>inpath</w:t>
+      </w:r>
+      <w:proofErr w:type="spellEnd"/>
+      <w:r>
+        <w:t xml:space="preserve"> ‘/</w:t>
+      </w:r>
+      <w:r>
+        <w:t>home/</w:t>
+      </w:r>
+      <w:proofErr w:type="spellStart"/>
+      <w:r>
+        <w:t>hadoop</w:t>
+      </w:r>
+      <w:proofErr w:type="spellEnd"/>
+      <w:r>
+        <w:t>/</w:t>
+      </w:r>
+      <w:proofErr w:type="spellStart"/>
+      <w:r>
+        <w:t>capstonetelcom</w:t>
+      </w:r>
+      <w:proofErr w:type="spellEnd"/>
+      <w:r>
+        <w:t>/stage/</w:t>
+      </w:r>
+      <w:r>
+        <w:t xml:space="preserve">events’ into table </w:t>
+      </w:r>
+      <w:proofErr w:type="spellStart"/>
+      <w:r>
+        <w:t>events_</w:t>
+      </w:r>
+      <w:proofErr w:type="gramStart"/>
+      <w:r>
+        <w:t>stg</w:t>
+      </w:r>
+      <w:proofErr w:type="spellEnd"/>
+      <w:r>
+        <w:t>;</w:t>
+      </w:r>
+      <w:proofErr w:type="gramEnd"/>
     </w:p>
     <w:p>
       <w:r>
@@ -494,8 +820,45 @@
     </w:p>
     <w:p>
       <w:r>
-        <w:t>select event_id, device_id, event_timestamp, longitude, latitude from events_stg;</w:t>
-      </w:r>
+        <w:t xml:space="preserve">select </w:t>
+      </w:r>
+      <w:proofErr w:type="spellStart"/>
+      <w:r>
+        <w:t>event_id</w:t>
+      </w:r>
+      <w:proofErr w:type="spellEnd"/>
+      <w:r>
+        <w:t xml:space="preserve">, </w:t>
+      </w:r>
+      <w:proofErr w:type="spellStart"/>
+      <w:r>
+        <w:t>device_id</w:t>
+      </w:r>
+      <w:proofErr w:type="spellEnd"/>
+      <w:r>
+        <w:t xml:space="preserve">, </w:t>
+      </w:r>
+      <w:proofErr w:type="spellStart"/>
+      <w:r>
+        <w:t>event_timestamp</w:t>
+      </w:r>
+      <w:proofErr w:type="spellEnd"/>
+      <w:r>
+        <w:t xml:space="preserve">, longitude, latitude from </w:t>
+      </w:r>
+      <w:proofErr w:type="spellStart"/>
+      <w:r>
+        <w:t>events_</w:t>
+      </w:r>
+      <w:proofErr w:type="gramStart"/>
+      <w:r>
+        <w:t>stg</w:t>
+      </w:r>
+      <w:proofErr w:type="spellEnd"/>
+      <w:r>
+        <w:t>;</w:t>
+      </w:r>
+      <w:proofErr w:type="gramEnd"/>
     </w:p>
     <w:p>
       <w:r>
@@ -539,15 +902,43 @@
         </w:drawing>
       </w:r>
     </w:p>
-    <w:p/>
-    <w:p>
-      <w:r>
-        <w:t>create external table train_stg (</w:t>
-      </w:r>
-    </w:p>
-    <w:p>
-      <w:r>
-        <w:t xml:space="preserve">     device_id bigint, </w:t>
+    <w:p>
+      <w:r>
+        <w:t>--------------------------------------------------------------------------------------------------------------------------------------</w:t>
+      </w:r>
+    </w:p>
+    <w:p>
+      <w:r>
+        <w:t xml:space="preserve">create external table </w:t>
+      </w:r>
+      <w:proofErr w:type="spellStart"/>
+      <w:r>
+        <w:t>train_stg</w:t>
+      </w:r>
+      <w:proofErr w:type="spellEnd"/>
+      <w:r>
+        <w:t xml:space="preserve"> (</w:t>
+      </w:r>
+    </w:p>
+    <w:p>
+      <w:r>
+        <w:t xml:space="preserve">     </w:t>
+      </w:r>
+      <w:proofErr w:type="spellStart"/>
+      <w:r>
+        <w:t>device_id</w:t>
+      </w:r>
+      <w:proofErr w:type="spellEnd"/>
+      <w:r>
+        <w:t xml:space="preserve"> </w:t>
+      </w:r>
+      <w:proofErr w:type="spellStart"/>
+      <w:r>
+        <w:t>bigint</w:t>
+      </w:r>
+      <w:proofErr w:type="spellEnd"/>
+      <w:r>
+        <w:t xml:space="preserve">, </w:t>
       </w:r>
     </w:p>
     <w:p>
@@ -562,7 +953,15 @@
     </w:p>
     <w:p>
       <w:r>
-        <w:t xml:space="preserve">     group_name string</w:t>
+        <w:t xml:space="preserve">     </w:t>
+      </w:r>
+      <w:proofErr w:type="spellStart"/>
+      <w:r>
+        <w:t>group_name</w:t>
+      </w:r>
+      <w:proofErr w:type="spellEnd"/>
+      <w:r>
+        <w:t xml:space="preserve"> string</w:t>
       </w:r>
     </w:p>
     <w:p>
@@ -583,19 +982,61 @@
     </w:p>
     <w:p>
       <w:r>
-        <w:t>LINES TERMINATED BY '\n';</w:t>
-      </w:r>
-    </w:p>
-    <w:p>
-      <w:r>
-        <w:t>load data inpath ‘/</w:t>
-      </w:r>
-      <w:r>
-        <w:t>home/hadoop/capstonetelcom/stage/</w:t>
-      </w:r>
-      <w:r>
-        <w:t>train’ into table train_stg;</w:t>
-      </w:r>
+        <w:t>LINES TERMINATED BY '\n</w:t>
+      </w:r>
+      <w:proofErr w:type="gramStart"/>
+      <w:r>
+        <w:t>';</w:t>
+      </w:r>
+      <w:proofErr w:type="gramEnd"/>
+    </w:p>
+    <w:p>
+      <w:r>
+        <w:t xml:space="preserve">load data </w:t>
+      </w:r>
+      <w:proofErr w:type="spellStart"/>
+      <w:r>
+        <w:t>inpath</w:t>
+      </w:r>
+      <w:proofErr w:type="spellEnd"/>
+      <w:r>
+        <w:t xml:space="preserve"> ‘/</w:t>
+      </w:r>
+      <w:r>
+        <w:t>home/</w:t>
+      </w:r>
+      <w:proofErr w:type="spellStart"/>
+      <w:r>
+        <w:t>hadoop</w:t>
+      </w:r>
+      <w:proofErr w:type="spellEnd"/>
+      <w:r>
+        <w:t>/</w:t>
+      </w:r>
+      <w:proofErr w:type="spellStart"/>
+      <w:r>
+        <w:t>capstonetelcom</w:t>
+      </w:r>
+      <w:proofErr w:type="spellEnd"/>
+      <w:r>
+        <w:t>/stage/</w:t>
+      </w:r>
+      <w:r>
+        <w:t xml:space="preserve">train’ into table </w:t>
+      </w:r>
+      <w:proofErr w:type="spellStart"/>
+      <w:r>
+        <w:t>train_</w:t>
+      </w:r>
+      <w:proofErr w:type="gramStart"/>
+      <w:r>
+        <w:t>stg</w:t>
+      </w:r>
+      <w:proofErr w:type="spellEnd"/>
+      <w:r>
+        <w:t>;</w:t>
+      </w:r>
+      <w:proofErr w:type="gramEnd"/>
     </w:p>
     <w:p>
       <w:r>
@@ -656,8 +1097,37 @@
     </w:p>
     <w:p>
       <w:r>
-        <w:t>select device_id, gender, age, group_name from train_stg;</w:t>
-      </w:r>
+        <w:t xml:space="preserve">select </w:t>
+      </w:r>
+      <w:proofErr w:type="spellStart"/>
+      <w:r>
+        <w:t>device_id</w:t>
+      </w:r>
+      <w:proofErr w:type="spellEnd"/>
+      <w:r>
+        <w:t xml:space="preserve">, gender, age, </w:t>
+      </w:r>
+      <w:proofErr w:type="spellStart"/>
+      <w:r>
+        <w:t>group_name</w:t>
+      </w:r>
+      <w:proofErr w:type="spellEnd"/>
+      <w:r>
+        <w:t xml:space="preserve"> from </w:t>
+      </w:r>
+      <w:proofErr w:type="spellStart"/>
+      <w:r>
+        <w:t>train_</w:t>
+      </w:r>
+      <w:proofErr w:type="gramStart"/>
+      <w:r>
+        <w:t>stg</w:t>
+      </w:r>
+      <w:proofErr w:type="spellEnd"/>
+      <w:r>
+        <w:t>;</w:t>
+      </w:r>
+      <w:proofErr w:type="gramEnd"/>
     </w:p>
     <w:p>
       <w:r>
@@ -703,12 +1173,36 @@
     </w:p>
     <w:p>
       <w:r>
+        <w:t>--------------------------------------------------------------------------------------------------------------------------------------</w:t>
+      </w:r>
+    </w:p>
+    <w:p/>
+    <w:p/>
+    <w:p>
+      <w:r>
+        <w:lastRenderedPageBreak/>
         <w:t>create external table label_categories_stg3(</w:t>
       </w:r>
     </w:p>
     <w:p>
       <w:r>
-        <w:t xml:space="preserve">    label_id bigint,</w:t>
+        <w:t xml:space="preserve">    </w:t>
+      </w:r>
+      <w:proofErr w:type="spellStart"/>
+      <w:r>
+        <w:t>label_id</w:t>
+      </w:r>
+      <w:proofErr w:type="spellEnd"/>
+      <w:r>
+        <w:t xml:space="preserve"> </w:t>
+      </w:r>
+      <w:proofErr w:type="spellStart"/>
+      <w:r>
+        <w:t>bigint</w:t>
+      </w:r>
+      <w:proofErr w:type="spellEnd"/>
+      <w:r>
+        <w:t>,</w:t>
       </w:r>
     </w:p>
     <w:p>
@@ -718,7 +1212,6 @@
     </w:p>
     <w:p>
       <w:r>
-        <w:lastRenderedPageBreak/>
         <w:t>)</w:t>
       </w:r>
     </w:p>
@@ -739,24 +1232,79 @@
     </w:p>
     <w:p>
       <w:r>
-        <w:t xml:space="preserve">stored as textfile </w:t>
-      </w:r>
-    </w:p>
-    <w:p>
-      <w:r>
-        <w:t>location '/home/hadoop/capstonetelcom/stage/labelcategories/'</w:t>
-      </w:r>
-    </w:p>
-    <w:p>
-      <w:r>
-        <w:t>tblproperties ('skip.header.line.count'='1');</w:t>
+        <w:t xml:space="preserve">stored as </w:t>
+      </w:r>
+      <w:proofErr w:type="spellStart"/>
+      <w:r>
+        <w:t>textfile</w:t>
+      </w:r>
+      <w:proofErr w:type="spellEnd"/>
+      <w:r>
+        <w:t xml:space="preserve"> </w:t>
+      </w:r>
+    </w:p>
+    <w:p>
+      <w:r>
+        <w:t>location '/home/</w:t>
+      </w:r>
+      <w:proofErr w:type="spellStart"/>
+      <w:r>
+        <w:t>hadoop</w:t>
+      </w:r>
+      <w:proofErr w:type="spellEnd"/>
+      <w:r>
+        <w:t>/</w:t>
+      </w:r>
+      <w:proofErr w:type="spellStart"/>
+      <w:r>
+        <w:t>capstonetelcom</w:t>
+      </w:r>
+      <w:proofErr w:type="spellEnd"/>
+      <w:r>
+        <w:t>/stage/</w:t>
+      </w:r>
+      <w:proofErr w:type="spellStart"/>
+      <w:r>
+        <w:t>labelcategories</w:t>
+      </w:r>
+      <w:proofErr w:type="spellEnd"/>
+      <w:r>
+        <w:t>/'</w:t>
+      </w:r>
+    </w:p>
+    <w:p>
+      <w:proofErr w:type="spellStart"/>
+      <w:r>
+        <w:t>tblproperties</w:t>
+      </w:r>
+      <w:proofErr w:type="spellEnd"/>
+      <w:r>
+        <w:t xml:space="preserve"> ('</w:t>
+      </w:r>
+      <w:proofErr w:type="spellStart"/>
+      <w:proofErr w:type="gramStart"/>
+      <w:r>
+        <w:t>skip.header</w:t>
+      </w:r>
+      <w:proofErr w:type="gramEnd"/>
+      <w:r>
+        <w:t>.line.count</w:t>
+      </w:r>
+      <w:proofErr w:type="spellEnd"/>
+      <w:r>
+        <w:t>'='1');</w:t>
       </w:r>
     </w:p>
     <w:p/>
     <w:p>
       <w:r>
-        <w:t>create table label_categories</w:t>
-      </w:r>
+        <w:t xml:space="preserve">create table </w:t>
+      </w:r>
+      <w:proofErr w:type="spellStart"/>
+      <w:r>
+        <w:t>label_categories</w:t>
+      </w:r>
+      <w:proofErr w:type="spellEnd"/>
     </w:p>
     <w:p>
       <w:r>
@@ -770,65 +1318,166 @@
     </w:p>
     <w:p>
       <w:r>
-        <w:t>select label_id,category from label_categories_stg3;</w:t>
+        <w:t xml:space="preserve">select </w:t>
+      </w:r>
+      <w:proofErr w:type="spellStart"/>
+      <w:r>
+        <w:t>label_</w:t>
+      </w:r>
+      <w:proofErr w:type="gramStart"/>
+      <w:r>
+        <w:t>id,category</w:t>
+      </w:r>
+      <w:proofErr w:type="spellEnd"/>
+      <w:proofErr w:type="gramEnd"/>
+      <w:r>
+        <w:t xml:space="preserve"> from label_categories_stg3;</w:t>
+      </w:r>
+    </w:p>
+    <w:p>
+      <w:r>
+        <w:t>--------------------------------------------------------------------------------------------------------------------------------------</w:t>
+      </w:r>
+    </w:p>
+    <w:p>
+      <w:r>
+        <w:t>create external table app_labels_stg3(</w:t>
+      </w:r>
+    </w:p>
+    <w:p>
+      <w:r>
+        <w:t xml:space="preserve">    </w:t>
+      </w:r>
+      <w:proofErr w:type="spellStart"/>
+      <w:r>
+        <w:t>app_id</w:t>
+      </w:r>
+      <w:proofErr w:type="spellEnd"/>
+      <w:r>
+        <w:t xml:space="preserve"> </w:t>
+      </w:r>
+      <w:proofErr w:type="spellStart"/>
+      <w:r>
+        <w:t>bigint</w:t>
+      </w:r>
+      <w:proofErr w:type="spellEnd"/>
+      <w:r>
+        <w:t>,</w:t>
+      </w:r>
+    </w:p>
+    <w:p>
+      <w:r>
+        <w:t xml:space="preserve">    </w:t>
+      </w:r>
+      <w:proofErr w:type="spellStart"/>
+      <w:r>
+        <w:t>label_id</w:t>
+      </w:r>
+      <w:proofErr w:type="spellEnd"/>
+      <w:r>
+        <w:t xml:space="preserve"> </w:t>
+      </w:r>
+      <w:proofErr w:type="spellStart"/>
+      <w:r>
+        <w:t>bigint</w:t>
+      </w:r>
+      <w:proofErr w:type="spellEnd"/>
+    </w:p>
+    <w:p>
+      <w:r>
+        <w:t>)</w:t>
+      </w:r>
+    </w:p>
+    <w:p>
+      <w:r>
+        <w:t>ROW FORMAT DELIMITED</w:t>
+      </w:r>
+    </w:p>
+    <w:p>
+      <w:r>
+        <w:t>FIELDS TERMINATED BY ','</w:t>
+      </w:r>
+    </w:p>
+    <w:p>
+      <w:r>
+        <w:t>LINES TERMINATED BY '\n'</w:t>
+      </w:r>
+    </w:p>
+    <w:p>
+      <w:r>
+        <w:t xml:space="preserve">stored as </w:t>
+      </w:r>
+      <w:proofErr w:type="spellStart"/>
+      <w:r>
+        <w:t>textfile</w:t>
+      </w:r>
+      <w:proofErr w:type="spellEnd"/>
+      <w:r>
+        <w:t xml:space="preserve"> </w:t>
+      </w:r>
+    </w:p>
+    <w:p>
+      <w:r>
+        <w:t>location '/home/</w:t>
+      </w:r>
+      <w:proofErr w:type="spellStart"/>
+      <w:r>
+        <w:t>hadoop</w:t>
+      </w:r>
+      <w:proofErr w:type="spellEnd"/>
+      <w:r>
+        <w:t>/</w:t>
+      </w:r>
+      <w:proofErr w:type="spellStart"/>
+      <w:r>
+        <w:t>capstonetelcom</w:t>
+      </w:r>
+      <w:proofErr w:type="spellEnd"/>
+      <w:r>
+        <w:t>/stage/</w:t>
+      </w:r>
+      <w:proofErr w:type="spellStart"/>
+      <w:r>
+        <w:t>applabels</w:t>
+      </w:r>
+      <w:proofErr w:type="spellEnd"/>
+      <w:r>
+        <w:t>'</w:t>
+      </w:r>
+    </w:p>
+    <w:p>
+      <w:proofErr w:type="spellStart"/>
+      <w:r>
+        <w:t>tblproperties</w:t>
+      </w:r>
+      <w:proofErr w:type="spellEnd"/>
+      <w:r>
+        <w:t xml:space="preserve"> ('</w:t>
+      </w:r>
+      <w:proofErr w:type="spellStart"/>
+      <w:proofErr w:type="gramStart"/>
+      <w:r>
+        <w:t>skip.header</w:t>
+      </w:r>
+      <w:proofErr w:type="gramEnd"/>
+      <w:r>
+        <w:t>.line.count</w:t>
+      </w:r>
+      <w:proofErr w:type="spellEnd"/>
+      <w:r>
+        <w:t>'='1');</w:t>
       </w:r>
     </w:p>
     <w:p/>
     <w:p>
       <w:r>
-        <w:t>create external table app_labels_stg3(</w:t>
-      </w:r>
-    </w:p>
-    <w:p>
-      <w:r>
-        <w:t xml:space="preserve">    app_id bigint,</w:t>
-      </w:r>
-    </w:p>
-    <w:p>
-      <w:r>
-        <w:t xml:space="preserve">    label_id bigint</w:t>
-      </w:r>
-    </w:p>
-    <w:p>
-      <w:r>
-        <w:t>)</w:t>
-      </w:r>
-    </w:p>
-    <w:p>
-      <w:r>
-        <w:t>ROW FORMAT DELIMITED</w:t>
-      </w:r>
-    </w:p>
-    <w:p>
-      <w:r>
-        <w:t>FIELDS TERMINATED BY ','</w:t>
-      </w:r>
-    </w:p>
-    <w:p>
-      <w:r>
-        <w:t>LINES TERMINATED BY '\n'</w:t>
-      </w:r>
-    </w:p>
-    <w:p>
-      <w:r>
-        <w:t xml:space="preserve">stored as textfile </w:t>
-      </w:r>
-    </w:p>
-    <w:p>
-      <w:r>
-        <w:t>location '/home/hadoop/capstonetelcom/stage/applabels'</w:t>
-      </w:r>
-    </w:p>
-    <w:p>
-      <w:r>
-        <w:t>tblproperties ('skip.header.line.count'='1');</w:t>
-      </w:r>
-    </w:p>
-    <w:p/>
-    <w:p>
-      <w:r>
-        <w:t>create table app_labels</w:t>
-      </w:r>
+        <w:t xml:space="preserve">create table </w:t>
+      </w:r>
+      <w:proofErr w:type="spellStart"/>
+      <w:r>
+        <w:t>app_labels</w:t>
+      </w:r>
+      <w:proofErr w:type="spellEnd"/>
     </w:p>
     <w:p>
       <w:r>
@@ -842,7 +1491,23 @@
     </w:p>
     <w:p>
       <w:r>
-        <w:t>select app_id,label_id from app_labels_stg3;</w:t>
+        <w:t xml:space="preserve">select </w:t>
+      </w:r>
+      <w:proofErr w:type="spellStart"/>
+      <w:r>
+        <w:t>app_</w:t>
+      </w:r>
+      <w:proofErr w:type="gramStart"/>
+      <w:r>
+        <w:t>id,label</w:t>
+      </w:r>
+      <w:proofErr w:type="gramEnd"/>
+      <w:r>
+        <w:t>_id</w:t>
+      </w:r>
+      <w:proofErr w:type="spellEnd"/>
+      <w:r>
+        <w:t xml:space="preserve"> from app_labels_stg3;</w:t>
       </w:r>
     </w:p>
     <w:p/>
@@ -876,14 +1541,37 @@
     </w:p>
     <w:p>
       <w:r>
-        <w:lastRenderedPageBreak/>
-        <w:t>The 10 most popular brands and the percentage of the respective Male and Female owners of these brands [Handle the device id duplicates from brand_device  table.]</w:t>
+        <w:t xml:space="preserve">The 10 most popular brands and the percentage of the respective Male and Female owners of these brands [Handle the device id duplicates from </w:t>
+      </w:r>
+      <w:proofErr w:type="spellStart"/>
+      <w:r>
+        <w:t>brand_</w:t>
+      </w:r>
+      <w:proofErr w:type="gramStart"/>
+      <w:r>
+        <w:t>device</w:t>
+      </w:r>
+      <w:proofErr w:type="spellEnd"/>
+      <w:r>
+        <w:t xml:space="preserve">  table</w:t>
+      </w:r>
+      <w:proofErr w:type="gramEnd"/>
+      <w:r>
+        <w:t>.]</w:t>
       </w:r>
     </w:p>
     <w:p/>
     <w:p>
       <w:r>
-        <w:t>The 10 most popular brands for Male and Female?  [Handle the device id duplicates from the brand_device data set.]</w:t>
+        <w:t xml:space="preserve">The 10 most popular brands for Male and Female?  [Handle the device id duplicates from the </w:t>
+      </w:r>
+      <w:proofErr w:type="spellStart"/>
+      <w:r>
+        <w:t>brand_device</w:t>
+      </w:r>
+      <w:proofErr w:type="spellEnd"/>
+      <w:r>
+        <w:t xml:space="preserve"> data set.]</w:t>
       </w:r>
     </w:p>
     <w:p/>
@@ -901,13 +1589,29 @@
     <w:p/>
     <w:p>
       <w:r>
-        <w:t>The average number of events per device id [Applicable to the device_id column from the train table, which has at least one associated event in the event table]</w:t>
+        <w:t xml:space="preserve">The average number of events per device id [Applicable to the </w:t>
+      </w:r>
+      <w:proofErr w:type="spellStart"/>
+      <w:r>
+        <w:t>device_id</w:t>
+      </w:r>
+      <w:proofErr w:type="spellEnd"/>
+      <w:r>
+        <w:t xml:space="preserve"> column from the train table, which has at least one associated event in the event table]</w:t>
       </w:r>
     </w:p>
     <w:p/>
     <w:p>
       <w:r>
-        <w:t>Whether the count and percentage of the device_id column in the train table have corresponding events data availabl</w:t>
+        <w:t xml:space="preserve">Whether the count and percentage of the </w:t>
+      </w:r>
+      <w:proofErr w:type="spellStart"/>
+      <w:r>
+        <w:t>device_id</w:t>
+      </w:r>
+      <w:proofErr w:type="spellEnd"/>
+      <w:r>
+        <w:t xml:space="preserve"> column in the train table have corresponding events data availabl</w:t>
       </w:r>
       <w:r>
         <w:t>e</w:t>

</xml_diff>

<commit_message>
updated the project files
</commit_message>
<xml_diff>
--- a/HQLTasks.docx
+++ b/HQLTasks.docx
@@ -68,22 +68,70 @@
     </w:p>
     <w:p>
       <w:r>
-        <w:t xml:space="preserve">    event_id bigint,</w:t>
-      </w:r>
-    </w:p>
-    <w:p>
-      <w:r>
-        <w:t xml:space="preserve">    app_id bigint,</w:t>
-      </w:r>
-    </w:p>
-    <w:p>
-      <w:r>
-        <w:t xml:space="preserve">    is_installed int,</w:t>
-      </w:r>
-    </w:p>
-    <w:p>
-      <w:r>
-        <w:t xml:space="preserve">    is_active int</w:t>
+        <w:t xml:space="preserve">    </w:t>
+      </w:r>
+      <w:proofErr w:type="spellStart"/>
+      <w:r>
+        <w:t>event_id</w:t>
+      </w:r>
+      <w:proofErr w:type="spellEnd"/>
+      <w:r>
+        <w:t xml:space="preserve"> </w:t>
+      </w:r>
+      <w:proofErr w:type="spellStart"/>
+      <w:r>
+        <w:t>bigint</w:t>
+      </w:r>
+      <w:proofErr w:type="spellEnd"/>
+      <w:r>
+        <w:t>,</w:t>
+      </w:r>
+    </w:p>
+    <w:p>
+      <w:r>
+        <w:t xml:space="preserve">    </w:t>
+      </w:r>
+      <w:proofErr w:type="spellStart"/>
+      <w:r>
+        <w:t>app_id</w:t>
+      </w:r>
+      <w:proofErr w:type="spellEnd"/>
+      <w:r>
+        <w:t xml:space="preserve"> </w:t>
+      </w:r>
+      <w:proofErr w:type="spellStart"/>
+      <w:r>
+        <w:t>bigint</w:t>
+      </w:r>
+      <w:proofErr w:type="spellEnd"/>
+      <w:r>
+        <w:t>,</w:t>
+      </w:r>
+    </w:p>
+    <w:p>
+      <w:r>
+        <w:t xml:space="preserve">    </w:t>
+      </w:r>
+      <w:proofErr w:type="spellStart"/>
+      <w:r>
+        <w:t>is_installed</w:t>
+      </w:r>
+      <w:proofErr w:type="spellEnd"/>
+      <w:r>
+        <w:t xml:space="preserve"> int,</w:t>
+      </w:r>
+    </w:p>
+    <w:p>
+      <w:r>
+        <w:t xml:space="preserve">    </w:t>
+      </w:r>
+      <w:proofErr w:type="spellStart"/>
+      <w:r>
+        <w:t>is_active</w:t>
+      </w:r>
+      <w:proofErr w:type="spellEnd"/>
+      <w:r>
+        <w:t xml:space="preserve"> int</w:t>
       </w:r>
     </w:p>
     <w:p>
@@ -103,22 +151,56 @@
     </w:p>
     <w:p>
       <w:r>
-        <w:t>LINES TERMINATED BY '\n';</w:t>
-      </w:r>
-    </w:p>
-    <w:p>
-      <w:r>
-        <w:t>load data inpath ‘/</w:t>
-      </w:r>
-      <w:r>
-        <w:t>home/hadoop/capstonetelcom/stage/app_events</w:t>
-      </w:r>
-      <w:r>
-        <w:t>2’ into table app_events_stg</w:t>
+        <w:t>LINES TERMINATED BY '\n</w:t>
+      </w:r>
+      <w:proofErr w:type="gramStart"/>
+      <w:r>
+        <w:t>';</w:t>
+      </w:r>
+      <w:proofErr w:type="gramEnd"/>
+    </w:p>
+    <w:p>
+      <w:r>
+        <w:t xml:space="preserve">load data </w:t>
+      </w:r>
+      <w:proofErr w:type="spellStart"/>
+      <w:r>
+        <w:t>inpath</w:t>
+      </w:r>
+      <w:proofErr w:type="spellEnd"/>
+      <w:r>
+        <w:t xml:space="preserve"> ‘/</w:t>
+      </w:r>
+      <w:r>
+        <w:t>home/</w:t>
+      </w:r>
+      <w:proofErr w:type="spellStart"/>
+      <w:r>
+        <w:t>hadoop</w:t>
+      </w:r>
+      <w:proofErr w:type="spellEnd"/>
+      <w:r>
+        <w:t>/</w:t>
+      </w:r>
+      <w:proofErr w:type="spellStart"/>
+      <w:r>
+        <w:t>capstonetelcom</w:t>
+      </w:r>
+      <w:proofErr w:type="spellEnd"/>
+      <w:r>
+        <w:t>/stage/app_events</w:t>
+      </w:r>
+      <w:r>
+        <w:t>2’ into table app_events_</w:t>
+      </w:r>
+      <w:proofErr w:type="gramStart"/>
+      <w:r>
+        <w:t>stg</w:t>
       </w:r>
       <w:r>
         <w:t>3;</w:t>
       </w:r>
+      <w:proofErr w:type="gramEnd"/>
     </w:p>
     <w:p>
       <w:r>
@@ -183,7 +265,23 @@
     <w:p>
       <w:r>
         <w:lastRenderedPageBreak/>
-        <w:t>select event_id,app_id,is_installed,is_active from app_events_stg</w:t>
+        <w:t xml:space="preserve">select </w:t>
+      </w:r>
+      <w:proofErr w:type="spellStart"/>
+      <w:r>
+        <w:t>event_</w:t>
+      </w:r>
+      <w:proofErr w:type="gramStart"/>
+      <w:r>
+        <w:t>id,app</w:t>
+      </w:r>
+      <w:proofErr w:type="gramEnd"/>
+      <w:r>
+        <w:t>_id,is_installed,is_active</w:t>
+      </w:r>
+      <w:proofErr w:type="spellEnd"/>
+      <w:r>
+        <w:t xml:space="preserve"> from app_events_stg</w:t>
       </w:r>
       <w:r>
         <w:t>3</w:t>
@@ -252,17 +350,49 @@
     </w:p>
     <w:p>
       <w:r>
-        <w:t xml:space="preserve">    device_id bigint,</w:t>
-      </w:r>
-    </w:p>
-    <w:p>
-      <w:r>
-        <w:t xml:space="preserve">    phone_brand string,</w:t>
-      </w:r>
-    </w:p>
-    <w:p>
-      <w:r>
-        <w:t xml:space="preserve">    device_model string</w:t>
+        <w:t xml:space="preserve">    </w:t>
+      </w:r>
+      <w:proofErr w:type="spellStart"/>
+      <w:r>
+        <w:t>device_id</w:t>
+      </w:r>
+      <w:proofErr w:type="spellEnd"/>
+      <w:r>
+        <w:t xml:space="preserve"> </w:t>
+      </w:r>
+      <w:proofErr w:type="spellStart"/>
+      <w:r>
+        <w:t>bigint</w:t>
+      </w:r>
+      <w:proofErr w:type="spellEnd"/>
+      <w:r>
+        <w:t>,</w:t>
+      </w:r>
+    </w:p>
+    <w:p>
+      <w:r>
+        <w:t xml:space="preserve">    </w:t>
+      </w:r>
+      <w:proofErr w:type="spellStart"/>
+      <w:r>
+        <w:t>phone_brand</w:t>
+      </w:r>
+      <w:proofErr w:type="spellEnd"/>
+      <w:r>
+        <w:t xml:space="preserve"> string,</w:t>
+      </w:r>
+    </w:p>
+    <w:p>
+      <w:r>
+        <w:t xml:space="preserve">    </w:t>
+      </w:r>
+      <w:proofErr w:type="spellStart"/>
+      <w:r>
+        <w:t>device_model</w:t>
+      </w:r>
+      <w:proofErr w:type="spellEnd"/>
+      <w:r>
+        <w:t xml:space="preserve"> string</w:t>
       </w:r>
     </w:p>
     <w:p>
@@ -282,22 +412,61 @@
     </w:p>
     <w:p>
       <w:r>
-        <w:t>LINES TERMINATED BY '\n';</w:t>
-      </w:r>
-    </w:p>
-    <w:p>
-      <w:r>
-        <w:t>load data inpath ‘/</w:t>
-      </w:r>
-      <w:r>
-        <w:t>home/hadoop/capstonetelcom/stage/</w:t>
-      </w:r>
-      <w:r>
-        <w:t>brand_device’ into table brand_device_stg</w:t>
+        <w:t>LINES TERMINATED BY '\n</w:t>
+      </w:r>
+      <w:proofErr w:type="gramStart"/>
+      <w:r>
+        <w:t>';</w:t>
+      </w:r>
+      <w:proofErr w:type="gramEnd"/>
+    </w:p>
+    <w:p>
+      <w:r>
+        <w:t xml:space="preserve">load data </w:t>
+      </w:r>
+      <w:proofErr w:type="spellStart"/>
+      <w:r>
+        <w:t>inpath</w:t>
+      </w:r>
+      <w:proofErr w:type="spellEnd"/>
+      <w:r>
+        <w:t xml:space="preserve"> ‘/</w:t>
+      </w:r>
+      <w:r>
+        <w:t>home/</w:t>
+      </w:r>
+      <w:proofErr w:type="spellStart"/>
+      <w:r>
+        <w:t>hadoop</w:t>
+      </w:r>
+      <w:proofErr w:type="spellEnd"/>
+      <w:r>
+        <w:t>/</w:t>
+      </w:r>
+      <w:proofErr w:type="spellStart"/>
+      <w:r>
+        <w:t>capstonetelcom</w:t>
+      </w:r>
+      <w:proofErr w:type="spellEnd"/>
+      <w:r>
+        <w:t>/stage/</w:t>
+      </w:r>
+      <w:proofErr w:type="spellStart"/>
+      <w:r>
+        <w:t>brand_device</w:t>
+      </w:r>
+      <w:proofErr w:type="spellEnd"/>
+      <w:r>
+        <w:t>’ into table brand_device_</w:t>
+      </w:r>
+      <w:proofErr w:type="gramStart"/>
+      <w:r>
+        <w:t>stg</w:t>
       </w:r>
       <w:r>
         <w:t>3;</w:t>
       </w:r>
+      <w:proofErr w:type="gramEnd"/>
     </w:p>
     <w:p>
       <w:r>
@@ -362,7 +531,23 @@
     </w:p>
     <w:p>
       <w:r>
-        <w:t>select device_id,phone_brand,device_model from brand_device_stg</w:t>
+        <w:t xml:space="preserve">select </w:t>
+      </w:r>
+      <w:proofErr w:type="spellStart"/>
+      <w:r>
+        <w:t>device_</w:t>
+      </w:r>
+      <w:proofErr w:type="gramStart"/>
+      <w:r>
+        <w:t>id,phone</w:t>
+      </w:r>
+      <w:proofErr w:type="gramEnd"/>
+      <w:r>
+        <w:t>_brand,device_model</w:t>
+      </w:r>
+      <w:proofErr w:type="spellEnd"/>
+      <w:r>
+        <w:t xml:space="preserve"> from brand_device_stg</w:t>
       </w:r>
       <w:r>
         <w:t>3</w:t>
@@ -431,27 +616,83 @@
     </w:p>
     <w:p>
       <w:r>
-        <w:t xml:space="preserve">    event_id bigint, </w:t>
-      </w:r>
-    </w:p>
-    <w:p>
-      <w:r>
-        <w:t xml:space="preserve">     device_id bigint, </w:t>
-      </w:r>
-    </w:p>
-    <w:p>
-      <w:r>
-        <w:t xml:space="preserve">      event_timestamp timestamp, </w:t>
-      </w:r>
-    </w:p>
-    <w:p>
-      <w:r>
-        <w:t xml:space="preserve">    longitude decimal(10,2), </w:t>
-      </w:r>
-    </w:p>
-    <w:p>
-      <w:r>
-        <w:t xml:space="preserve">    latitude decimal(10,2)</w:t>
+        <w:t xml:space="preserve">    </w:t>
+      </w:r>
+      <w:proofErr w:type="spellStart"/>
+      <w:r>
+        <w:t>event_id</w:t>
+      </w:r>
+      <w:proofErr w:type="spellEnd"/>
+      <w:r>
+        <w:t xml:space="preserve"> </w:t>
+      </w:r>
+      <w:proofErr w:type="spellStart"/>
+      <w:r>
+        <w:t>bigint</w:t>
+      </w:r>
+      <w:proofErr w:type="spellEnd"/>
+      <w:r>
+        <w:t xml:space="preserve">, </w:t>
+      </w:r>
+    </w:p>
+    <w:p>
+      <w:r>
+        <w:t xml:space="preserve">     </w:t>
+      </w:r>
+      <w:proofErr w:type="spellStart"/>
+      <w:r>
+        <w:t>device_id</w:t>
+      </w:r>
+      <w:proofErr w:type="spellEnd"/>
+      <w:r>
+        <w:t xml:space="preserve"> </w:t>
+      </w:r>
+      <w:proofErr w:type="spellStart"/>
+      <w:r>
+        <w:t>bigint</w:t>
+      </w:r>
+      <w:proofErr w:type="spellEnd"/>
+      <w:r>
+        <w:t xml:space="preserve">, </w:t>
+      </w:r>
+    </w:p>
+    <w:p>
+      <w:r>
+        <w:t xml:space="preserve">      </w:t>
+      </w:r>
+      <w:proofErr w:type="spellStart"/>
+      <w:r>
+        <w:t>event_timestamp</w:t>
+      </w:r>
+      <w:proofErr w:type="spellEnd"/>
+      <w:r>
+        <w:t xml:space="preserve"> timestamp, </w:t>
+      </w:r>
+    </w:p>
+    <w:p>
+      <w:r>
+        <w:t xml:space="preserve">    longitude </w:t>
+      </w:r>
+      <w:proofErr w:type="gramStart"/>
+      <w:r>
+        <w:t>decimal(</w:t>
+      </w:r>
+      <w:proofErr w:type="gramEnd"/>
+      <w:r>
+        <w:t xml:space="preserve">10,2), </w:t>
+      </w:r>
+    </w:p>
+    <w:p>
+      <w:r>
+        <w:t xml:space="preserve">    latitude </w:t>
+      </w:r>
+      <w:proofErr w:type="gramStart"/>
+      <w:r>
+        <w:t>decimal(</w:t>
+      </w:r>
+      <w:proofErr w:type="gramEnd"/>
+      <w:r>
+        <w:t>10,2)</w:t>
       </w:r>
     </w:p>
     <w:p>
@@ -471,18 +712,51 @@
     </w:p>
     <w:p>
       <w:r>
-        <w:t>LINES TERMINATED BY '\n';</w:t>
-      </w:r>
-    </w:p>
-    <w:p>
-      <w:r>
-        <w:t>load data inpath ‘/</w:t>
-      </w:r>
-      <w:r>
-        <w:t>home/hadoop/capstonetelcom/stage/</w:t>
-      </w:r>
-      <w:r>
-        <w:t>events’ into table events_stg</w:t>
+        <w:t>LINES TERMINATED BY '\n</w:t>
+      </w:r>
+      <w:proofErr w:type="gramStart"/>
+      <w:r>
+        <w:t>';</w:t>
+      </w:r>
+      <w:proofErr w:type="gramEnd"/>
+    </w:p>
+    <w:p>
+      <w:r>
+        <w:t xml:space="preserve">load data </w:t>
+      </w:r>
+      <w:proofErr w:type="spellStart"/>
+      <w:r>
+        <w:t>inpath</w:t>
+      </w:r>
+      <w:proofErr w:type="spellEnd"/>
+      <w:r>
+        <w:t xml:space="preserve"> ‘/</w:t>
+      </w:r>
+      <w:r>
+        <w:t>home/</w:t>
+      </w:r>
+      <w:proofErr w:type="spellStart"/>
+      <w:r>
+        <w:t>hadoop</w:t>
+      </w:r>
+      <w:proofErr w:type="spellEnd"/>
+      <w:r>
+        <w:t>/</w:t>
+      </w:r>
+      <w:proofErr w:type="spellStart"/>
+      <w:r>
+        <w:t>capstonetelcom</w:t>
+      </w:r>
+      <w:proofErr w:type="spellEnd"/>
+      <w:r>
+        <w:t>/stage/</w:t>
+      </w:r>
+      <w:r>
+        <w:t>events’ into table events_</w:t>
+      </w:r>
+      <w:proofErr w:type="gramStart"/>
+      <w:r>
+        <w:t>stg</w:t>
       </w:r>
       <w:r>
         <w:t>3</w:t>
@@ -490,6 +764,7 @@
       <w:r>
         <w:t>;</w:t>
       </w:r>
+      <w:proofErr w:type="gramEnd"/>
     </w:p>
     <w:p>
       <w:r>
@@ -554,7 +829,35 @@
     </w:p>
     <w:p>
       <w:r>
-        <w:t>select event_id, device_id, event_timestamp, longitude, latitude from events_stg</w:t>
+        <w:t xml:space="preserve">select </w:t>
+      </w:r>
+      <w:proofErr w:type="spellStart"/>
+      <w:r>
+        <w:t>event_id</w:t>
+      </w:r>
+      <w:proofErr w:type="spellEnd"/>
+      <w:r>
+        <w:t xml:space="preserve">, </w:t>
+      </w:r>
+      <w:proofErr w:type="spellStart"/>
+      <w:r>
+        <w:t>device_id</w:t>
+      </w:r>
+      <w:proofErr w:type="spellEnd"/>
+      <w:r>
+        <w:t xml:space="preserve">, </w:t>
+      </w:r>
+      <w:proofErr w:type="spellStart"/>
+      <w:r>
+        <w:t>event_timestamp</w:t>
+      </w:r>
+      <w:proofErr w:type="spellEnd"/>
+      <w:r>
+        <w:t>, longitude, latitude from events_</w:t>
+      </w:r>
+      <w:proofErr w:type="gramStart"/>
+      <w:r>
+        <w:t>stg</w:t>
       </w:r>
       <w:r>
         <w:t>3</w:t>
@@ -562,6 +865,7 @@
       <w:r>
         <w:t>;</w:t>
       </w:r>
+      <w:proofErr w:type="gramEnd"/>
     </w:p>
     <w:p>
       <w:r>
@@ -623,7 +927,23 @@
     </w:p>
     <w:p>
       <w:r>
-        <w:t xml:space="preserve">     device_id bigint, </w:t>
+        <w:t xml:space="preserve">     </w:t>
+      </w:r>
+      <w:proofErr w:type="spellStart"/>
+      <w:r>
+        <w:t>device_id</w:t>
+      </w:r>
+      <w:proofErr w:type="spellEnd"/>
+      <w:r>
+        <w:t xml:space="preserve"> </w:t>
+      </w:r>
+      <w:proofErr w:type="spellStart"/>
+      <w:r>
+        <w:t>bigint</w:t>
+      </w:r>
+      <w:proofErr w:type="spellEnd"/>
+      <w:r>
+        <w:t xml:space="preserve">, </w:t>
       </w:r>
     </w:p>
     <w:p>
@@ -638,7 +958,15 @@
     </w:p>
     <w:p>
       <w:r>
-        <w:t xml:space="preserve">     group_name string</w:t>
+        <w:t xml:space="preserve">     </w:t>
+      </w:r>
+      <w:proofErr w:type="spellStart"/>
+      <w:r>
+        <w:t>group_name</w:t>
+      </w:r>
+      <w:proofErr w:type="spellEnd"/>
+      <w:r>
+        <w:t xml:space="preserve"> string</w:t>
       </w:r>
     </w:p>
     <w:p>
@@ -659,18 +987,51 @@
     </w:p>
     <w:p>
       <w:r>
-        <w:t>LINES TERMINATED BY '\n';</w:t>
-      </w:r>
-    </w:p>
-    <w:p>
-      <w:r>
-        <w:t>load data inpath ‘/</w:t>
-      </w:r>
-      <w:r>
-        <w:t>home/hadoop/capstonetelcom/stage/</w:t>
-      </w:r>
-      <w:r>
-        <w:t>train’ into table train_stg</w:t>
+        <w:t>LINES TERMINATED BY '\n</w:t>
+      </w:r>
+      <w:proofErr w:type="gramStart"/>
+      <w:r>
+        <w:t>';</w:t>
+      </w:r>
+      <w:proofErr w:type="gramEnd"/>
+    </w:p>
+    <w:p>
+      <w:r>
+        <w:t xml:space="preserve">load data </w:t>
+      </w:r>
+      <w:proofErr w:type="spellStart"/>
+      <w:r>
+        <w:t>inpath</w:t>
+      </w:r>
+      <w:proofErr w:type="spellEnd"/>
+      <w:r>
+        <w:t xml:space="preserve"> ‘/</w:t>
+      </w:r>
+      <w:r>
+        <w:t>home/</w:t>
+      </w:r>
+      <w:proofErr w:type="spellStart"/>
+      <w:r>
+        <w:t>hadoop</w:t>
+      </w:r>
+      <w:proofErr w:type="spellEnd"/>
+      <w:r>
+        <w:t>/</w:t>
+      </w:r>
+      <w:proofErr w:type="spellStart"/>
+      <w:r>
+        <w:t>capstonetelcom</w:t>
+      </w:r>
+      <w:proofErr w:type="spellEnd"/>
+      <w:r>
+        <w:t>/stage/</w:t>
+      </w:r>
+      <w:r>
+        <w:t>train’ into table train_</w:t>
+      </w:r>
+      <w:proofErr w:type="gramStart"/>
+      <w:r>
+        <w:t>stg</w:t>
       </w:r>
       <w:r>
         <w:t>3</w:t>
@@ -678,6 +1039,7 @@
       <w:r>
         <w:t>;</w:t>
       </w:r>
+      <w:proofErr w:type="gramEnd"/>
     </w:p>
     <w:p>
       <w:r>
@@ -741,7 +1103,27 @@
     </w:p>
     <w:p>
       <w:r>
-        <w:t>select device_id, gender, age, group_name from train_stg</w:t>
+        <w:t xml:space="preserve">select </w:t>
+      </w:r>
+      <w:proofErr w:type="spellStart"/>
+      <w:r>
+        <w:t>device_id</w:t>
+      </w:r>
+      <w:proofErr w:type="spellEnd"/>
+      <w:r>
+        <w:t xml:space="preserve">, gender, age, </w:t>
+      </w:r>
+      <w:proofErr w:type="spellStart"/>
+      <w:r>
+        <w:t>group_name</w:t>
+      </w:r>
+      <w:proofErr w:type="spellEnd"/>
+      <w:r>
+        <w:t xml:space="preserve"> from train_</w:t>
+      </w:r>
+      <w:proofErr w:type="gramStart"/>
+      <w:r>
+        <w:t>stg</w:t>
       </w:r>
       <w:r>
         <w:t>3</w:t>
@@ -749,6 +1131,7 @@
       <w:r>
         <w:t>;</w:t>
       </w:r>
+      <w:proofErr w:type="gramEnd"/>
     </w:p>
     <w:p>
       <w:r>
@@ -807,7 +1190,23 @@
     </w:p>
     <w:p>
       <w:r>
-        <w:t xml:space="preserve">    label_id bigint,</w:t>
+        <w:t xml:space="preserve">    </w:t>
+      </w:r>
+      <w:proofErr w:type="spellStart"/>
+      <w:r>
+        <w:t>label_id</w:t>
+      </w:r>
+      <w:proofErr w:type="spellEnd"/>
+      <w:r>
+        <w:t xml:space="preserve"> </w:t>
+      </w:r>
+      <w:proofErr w:type="spellStart"/>
+      <w:r>
+        <w:t>bigint</w:t>
+      </w:r>
+      <w:proofErr w:type="spellEnd"/>
+      <w:r>
+        <w:t>,</w:t>
       </w:r>
     </w:p>
     <w:p>
@@ -837,17 +1236,67 @@
     </w:p>
     <w:p>
       <w:r>
-        <w:t xml:space="preserve">stored as textfile </w:t>
-      </w:r>
-    </w:p>
-    <w:p>
-      <w:r>
-        <w:t>location '/home/hadoop/capstonetelcom/stage/labelcategories/'</w:t>
-      </w:r>
-    </w:p>
-    <w:p>
-      <w:r>
-        <w:t>tblproperties ('skip.header.line.count'='1');</w:t>
+        <w:t xml:space="preserve">stored as </w:t>
+      </w:r>
+      <w:proofErr w:type="spellStart"/>
+      <w:r>
+        <w:t>textfile</w:t>
+      </w:r>
+      <w:proofErr w:type="spellEnd"/>
+      <w:r>
+        <w:t xml:space="preserve"> </w:t>
+      </w:r>
+    </w:p>
+    <w:p>
+      <w:r>
+        <w:t>location '/home/</w:t>
+      </w:r>
+      <w:proofErr w:type="spellStart"/>
+      <w:r>
+        <w:t>hadoop</w:t>
+      </w:r>
+      <w:proofErr w:type="spellEnd"/>
+      <w:r>
+        <w:t>/</w:t>
+      </w:r>
+      <w:proofErr w:type="spellStart"/>
+      <w:r>
+        <w:t>capstonetelcom</w:t>
+      </w:r>
+      <w:proofErr w:type="spellEnd"/>
+      <w:r>
+        <w:t>/stage/</w:t>
+      </w:r>
+      <w:proofErr w:type="spellStart"/>
+      <w:r>
+        <w:t>labelcategories</w:t>
+      </w:r>
+      <w:proofErr w:type="spellEnd"/>
+      <w:r>
+        <w:t>/'</w:t>
+      </w:r>
+    </w:p>
+    <w:p>
+      <w:proofErr w:type="spellStart"/>
+      <w:r>
+        <w:t>tblproperties</w:t>
+      </w:r>
+      <w:proofErr w:type="spellEnd"/>
+      <w:r>
+        <w:t xml:space="preserve"> ('</w:t>
+      </w:r>
+      <w:proofErr w:type="spellStart"/>
+      <w:proofErr w:type="gramStart"/>
+      <w:r>
+        <w:t>skip.header</w:t>
+      </w:r>
+      <w:proofErr w:type="gramEnd"/>
+      <w:r>
+        <w:t>.line.count</w:t>
+      </w:r>
+      <w:proofErr w:type="spellEnd"/>
+      <w:r>
+        <w:t>'='1');</w:t>
       </w:r>
     </w:p>
     <w:p/>
@@ -871,7 +1320,20 @@
     </w:p>
     <w:p>
       <w:r>
-        <w:t>select label_id,category from label_categories_stg3;</w:t>
+        <w:t xml:space="preserve">select </w:t>
+      </w:r>
+      <w:proofErr w:type="spellStart"/>
+      <w:r>
+        <w:t>label_</w:t>
+      </w:r>
+      <w:proofErr w:type="gramStart"/>
+      <w:r>
+        <w:t>id,category</w:t>
+      </w:r>
+      <w:proofErr w:type="spellEnd"/>
+      <w:proofErr w:type="gramEnd"/>
+      <w:r>
+        <w:t xml:space="preserve"> from label_categories_stg3;</w:t>
       </w:r>
     </w:p>
     <w:p>
@@ -886,13 +1348,42 @@
     </w:p>
     <w:p>
       <w:r>
-        <w:t xml:space="preserve">    app_id bigint,</w:t>
-      </w:r>
-    </w:p>
-    <w:p>
-      <w:r>
-        <w:t xml:space="preserve">    label_id bigint</w:t>
-      </w:r>
+        <w:t xml:space="preserve">    </w:t>
+      </w:r>
+      <w:proofErr w:type="spellStart"/>
+      <w:r>
+        <w:t>app_id</w:t>
+      </w:r>
+      <w:proofErr w:type="spellEnd"/>
+      <w:r>
+        <w:t xml:space="preserve"> </w:t>
+      </w:r>
+      <w:proofErr w:type="spellStart"/>
+      <w:r>
+        <w:t>bigint</w:t>
+      </w:r>
+      <w:proofErr w:type="spellEnd"/>
+      <w:r>
+        <w:t>,</w:t>
+      </w:r>
+    </w:p>
+    <w:p>
+      <w:r>
+        <w:t xml:space="preserve">    </w:t>
+      </w:r>
+      <w:proofErr w:type="spellStart"/>
+      <w:r>
+        <w:t>label_id</w:t>
+      </w:r>
+      <w:proofErr w:type="spellEnd"/>
+      <w:r>
+        <w:t xml:space="preserve"> </w:t>
+      </w:r>
+      <w:proofErr w:type="spellStart"/>
+      <w:r>
+        <w:t>bigint</w:t>
+      </w:r>
+      <w:proofErr w:type="spellEnd"/>
     </w:p>
     <w:p>
       <w:r>
@@ -916,17 +1407,67 @@
     </w:p>
     <w:p>
       <w:r>
-        <w:t xml:space="preserve">stored as textfile </w:t>
-      </w:r>
-    </w:p>
-    <w:p>
-      <w:r>
-        <w:t>location '/home/hadoop/capstonetelcom/stage/applabels'</w:t>
-      </w:r>
-    </w:p>
-    <w:p>
-      <w:r>
-        <w:t>tblproperties ('skip.header.line.count'='1');</w:t>
+        <w:t xml:space="preserve">stored as </w:t>
+      </w:r>
+      <w:proofErr w:type="spellStart"/>
+      <w:r>
+        <w:t>textfile</w:t>
+      </w:r>
+      <w:proofErr w:type="spellEnd"/>
+      <w:r>
+        <w:t xml:space="preserve"> </w:t>
+      </w:r>
+    </w:p>
+    <w:p>
+      <w:r>
+        <w:t>location '/home/</w:t>
+      </w:r>
+      <w:proofErr w:type="spellStart"/>
+      <w:r>
+        <w:t>hadoop</w:t>
+      </w:r>
+      <w:proofErr w:type="spellEnd"/>
+      <w:r>
+        <w:t>/</w:t>
+      </w:r>
+      <w:proofErr w:type="spellStart"/>
+      <w:r>
+        <w:t>capstonetelcom</w:t>
+      </w:r>
+      <w:proofErr w:type="spellEnd"/>
+      <w:r>
+        <w:t>/stage/</w:t>
+      </w:r>
+      <w:proofErr w:type="spellStart"/>
+      <w:r>
+        <w:t>applabels</w:t>
+      </w:r>
+      <w:proofErr w:type="spellEnd"/>
+      <w:r>
+        <w:t>'</w:t>
+      </w:r>
+    </w:p>
+    <w:p>
+      <w:proofErr w:type="spellStart"/>
+      <w:r>
+        <w:t>tblproperties</w:t>
+      </w:r>
+      <w:proofErr w:type="spellEnd"/>
+      <w:r>
+        <w:t xml:space="preserve"> ('</w:t>
+      </w:r>
+      <w:proofErr w:type="spellStart"/>
+      <w:proofErr w:type="gramStart"/>
+      <w:r>
+        <w:t>skip.header</w:t>
+      </w:r>
+      <w:proofErr w:type="gramEnd"/>
+      <w:r>
+        <w:t>.line.count</w:t>
+      </w:r>
+      <w:proofErr w:type="spellEnd"/>
+      <w:r>
+        <w:t>'='1');</w:t>
       </w:r>
     </w:p>
     <w:p/>
@@ -950,7 +1491,23 @@
     </w:p>
     <w:p>
       <w:r>
-        <w:t>select app_id,label_id from app_labels_stg3;</w:t>
+        <w:t xml:space="preserve">select </w:t>
+      </w:r>
+      <w:proofErr w:type="spellStart"/>
+      <w:r>
+        <w:t>app_</w:t>
+      </w:r>
+      <w:proofErr w:type="gramStart"/>
+      <w:r>
+        <w:t>id,label</w:t>
+      </w:r>
+      <w:proofErr w:type="gramEnd"/>
+      <w:r>
+        <w:t>_id</w:t>
+      </w:r>
+      <w:proofErr w:type="spellEnd"/>
+      <w:r>
+        <w:t xml:space="preserve"> from app_labels_stg3;</w:t>
       </w:r>
     </w:p>
     <w:p>
@@ -993,24 +1550,119 @@
           <w:b/>
           <w:bCs/>
         </w:rPr>
-        <w:t>The 10 most popular brands and the percentage of the respective Male and Female owners of these brands [Handle the device id duplicates from brand_device  table.]</w:t>
-      </w:r>
-    </w:p>
-    <w:p>
-      <w:r>
-        <w:t>select phone_brand,</w:t>
+        <w:t xml:space="preserve">The 10 most popular brands and the percentage of the respective Male and Female owners of these brands [Handle the device id duplicates from </w:t>
+      </w:r>
+      <w:proofErr w:type="spellStart"/>
+      <w:r>
+        <w:rPr>
+          <w:b/>
+          <w:bCs/>
+        </w:rPr>
+        <w:t>brand_</w:t>
+      </w:r>
+      <w:proofErr w:type="gramStart"/>
+      <w:r>
+        <w:rPr>
+          <w:b/>
+          <w:bCs/>
+        </w:rPr>
+        <w:t>device</w:t>
+      </w:r>
+      <w:proofErr w:type="spellEnd"/>
+      <w:r>
+        <w:rPr>
+          <w:b/>
+          <w:bCs/>
+        </w:rPr>
+        <w:t xml:space="preserve">  table</w:t>
+      </w:r>
+      <w:proofErr w:type="gramEnd"/>
+      <w:r>
+        <w:rPr>
+          <w:b/>
+          <w:bCs/>
+        </w:rPr>
+        <w:t>.]</w:t>
+      </w:r>
+    </w:p>
+    <w:p>
+      <w:r>
+        <w:t xml:space="preserve">select </w:t>
+      </w:r>
+      <w:proofErr w:type="spellStart"/>
+      <w:r>
+        <w:t>phone_brand</w:t>
+      </w:r>
+      <w:proofErr w:type="spellEnd"/>
+      <w:r>
+        <w:t>,</w:t>
       </w:r>
       <w:r>
         <w:t xml:space="preserve"> </w:t>
       </w:r>
       <w:r>
-        <w:t xml:space="preserve">((malecount/totalcount)*100) as male_owner_percentage, </w:t>
-      </w:r>
-    </w:p>
-    <w:p>
-      <w:r>
-        <w:t>((femalecount/totalcount)*100) as female_owner_percentage</w:t>
-      </w:r>
+        <w:t>((</w:t>
+      </w:r>
+      <w:proofErr w:type="spellStart"/>
+      <w:r>
+        <w:t>malecount</w:t>
+      </w:r>
+      <w:proofErr w:type="spellEnd"/>
+      <w:r>
+        <w:t>/</w:t>
+      </w:r>
+      <w:proofErr w:type="spellStart"/>
+      <w:proofErr w:type="gramStart"/>
+      <w:r>
+        <w:t>totalcount</w:t>
+      </w:r>
+      <w:proofErr w:type="spellEnd"/>
+      <w:r>
+        <w:t>)*</w:t>
+      </w:r>
+      <w:proofErr w:type="gramEnd"/>
+      <w:r>
+        <w:t xml:space="preserve">100) as </w:t>
+      </w:r>
+      <w:proofErr w:type="spellStart"/>
+      <w:r>
+        <w:t>male_owner_percentage</w:t>
+      </w:r>
+      <w:proofErr w:type="spellEnd"/>
+      <w:r>
+        <w:t xml:space="preserve">, </w:t>
+      </w:r>
+    </w:p>
+    <w:p>
+      <w:r>
+        <w:t>((</w:t>
+      </w:r>
+      <w:proofErr w:type="spellStart"/>
+      <w:r>
+        <w:t>femalecount</w:t>
+      </w:r>
+      <w:proofErr w:type="spellEnd"/>
+      <w:r>
+        <w:t>/</w:t>
+      </w:r>
+      <w:proofErr w:type="spellStart"/>
+      <w:proofErr w:type="gramStart"/>
+      <w:r>
+        <w:t>totalcount</w:t>
+      </w:r>
+      <w:proofErr w:type="spellEnd"/>
+      <w:r>
+        <w:t>)*</w:t>
+      </w:r>
+      <w:proofErr w:type="gramEnd"/>
+      <w:r>
+        <w:t xml:space="preserve">100) as </w:t>
+      </w:r>
+      <w:proofErr w:type="spellStart"/>
+      <w:r>
+        <w:t>female_owner_percentage</w:t>
+      </w:r>
+      <w:proofErr w:type="spellEnd"/>
     </w:p>
     <w:p>
       <w:r>
@@ -1019,8 +1671,50 @@
     </w:p>
     <w:p>
       <w:r>
-        <w:t>(select count(a.device_id) as cnt1, a.phone_brand, count(case when gender=='M' then 1 end) as malecount, count(case when gender=='F' then 1 end) as femalecount, count(gender) as totalcount</w:t>
-      </w:r>
+        <w:t>(select count(</w:t>
+      </w:r>
+      <w:proofErr w:type="spellStart"/>
+      <w:proofErr w:type="gramStart"/>
+      <w:r>
+        <w:t>a.device</w:t>
+      </w:r>
+      <w:proofErr w:type="gramEnd"/>
+      <w:r>
+        <w:t>_id</w:t>
+      </w:r>
+      <w:proofErr w:type="spellEnd"/>
+      <w:r>
+        <w:t xml:space="preserve">) as cnt1, </w:t>
+      </w:r>
+      <w:proofErr w:type="spellStart"/>
+      <w:r>
+        <w:t>a.phone_brand</w:t>
+      </w:r>
+      <w:proofErr w:type="spellEnd"/>
+      <w:r>
+        <w:t xml:space="preserve">, count(case when gender=='M' then 1 end) as </w:t>
+      </w:r>
+      <w:proofErr w:type="spellStart"/>
+      <w:r>
+        <w:t>malecount</w:t>
+      </w:r>
+      <w:proofErr w:type="spellEnd"/>
+      <w:r>
+        <w:t xml:space="preserve">, count(case when gender=='F' then 1 end) as </w:t>
+      </w:r>
+      <w:proofErr w:type="spellStart"/>
+      <w:r>
+        <w:t>femalecount</w:t>
+      </w:r>
+      <w:proofErr w:type="spellEnd"/>
+      <w:r>
+        <w:t xml:space="preserve">, count(gender) as </w:t>
+      </w:r>
+      <w:proofErr w:type="spellStart"/>
+      <w:r>
+        <w:t>totalcount</w:t>
+      </w:r>
+      <w:proofErr w:type="spellEnd"/>
     </w:p>
     <w:p>
       <w:r>
@@ -1029,7 +1723,47 @@
     </w:p>
     <w:p>
       <w:r>
-        <w:t>(Select device_id, count(1) cnt from brand_device3 group by device_id having cnt=1) c,</w:t>
+        <w:t xml:space="preserve">(Select </w:t>
+      </w:r>
+      <w:proofErr w:type="spellStart"/>
+      <w:r>
+        <w:t>device_id</w:t>
+      </w:r>
+      <w:proofErr w:type="spellEnd"/>
+      <w:r>
+        <w:t xml:space="preserve">, </w:t>
+      </w:r>
+      <w:proofErr w:type="gramStart"/>
+      <w:r>
+        <w:t>count(</w:t>
+      </w:r>
+      <w:proofErr w:type="gramEnd"/>
+      <w:r>
+        <w:t xml:space="preserve">1) </w:t>
+      </w:r>
+      <w:proofErr w:type="spellStart"/>
+      <w:r>
+        <w:t>cnt</w:t>
+      </w:r>
+      <w:proofErr w:type="spellEnd"/>
+      <w:r>
+        <w:t xml:space="preserve"> from brand_device3 group by </w:t>
+      </w:r>
+      <w:proofErr w:type="spellStart"/>
+      <w:r>
+        <w:t>device_id</w:t>
+      </w:r>
+      <w:proofErr w:type="spellEnd"/>
+      <w:r>
+        <w:t xml:space="preserve"> having </w:t>
+      </w:r>
+      <w:proofErr w:type="spellStart"/>
+      <w:r>
+        <w:t>cnt</w:t>
+      </w:r>
+      <w:proofErr w:type="spellEnd"/>
+      <w:r>
+        <w:t>=1) c,</w:t>
       </w:r>
     </w:p>
     <w:p>
@@ -1043,29 +1777,79 @@
       </w:r>
     </w:p>
     <w:p>
+      <w:proofErr w:type="gramStart"/>
       <w:r>
         <w:t>where</w:t>
       </w:r>
-    </w:p>
-    <w:p>
-      <w:r>
-        <w:t>a.device_id=b.device_id and</w:t>
-      </w:r>
-    </w:p>
-    <w:p>
-      <w:r>
-        <w:t>a.device_id=c.device_id</w:t>
-      </w:r>
-    </w:p>
-    <w:p>
-      <w:r>
-        <w:t>group by a.phone_brand</w:t>
-      </w:r>
-    </w:p>
-    <w:p>
-      <w:r>
-        <w:t>order by cnt1 desc</w:t>
-      </w:r>
+      <w:proofErr w:type="gramEnd"/>
+    </w:p>
+    <w:p>
+      <w:proofErr w:type="spellStart"/>
+      <w:proofErr w:type="gramStart"/>
+      <w:r>
+        <w:t>a.device</w:t>
+      </w:r>
+      <w:proofErr w:type="gramEnd"/>
+      <w:r>
+        <w:t>_id</w:t>
+      </w:r>
+      <w:proofErr w:type="spellEnd"/>
+      <w:r>
+        <w:t>=</w:t>
+      </w:r>
+      <w:proofErr w:type="spellStart"/>
+      <w:r>
+        <w:t>b.device_id</w:t>
+      </w:r>
+      <w:proofErr w:type="spellEnd"/>
+      <w:r>
+        <w:t xml:space="preserve"> and</w:t>
+      </w:r>
+    </w:p>
+    <w:p>
+      <w:proofErr w:type="spellStart"/>
+      <w:proofErr w:type="gramStart"/>
+      <w:r>
+        <w:t>a.device</w:t>
+      </w:r>
+      <w:proofErr w:type="gramEnd"/>
+      <w:r>
+        <w:t>_id</w:t>
+      </w:r>
+      <w:proofErr w:type="spellEnd"/>
+      <w:r>
+        <w:t>=</w:t>
+      </w:r>
+      <w:proofErr w:type="spellStart"/>
+      <w:r>
+        <w:t>c.device_id</w:t>
+      </w:r>
+      <w:proofErr w:type="spellEnd"/>
+    </w:p>
+    <w:p>
+      <w:r>
+        <w:t xml:space="preserve">group by </w:t>
+      </w:r>
+      <w:proofErr w:type="spellStart"/>
+      <w:proofErr w:type="gramStart"/>
+      <w:r>
+        <w:t>a.phone</w:t>
+      </w:r>
+      <w:proofErr w:type="gramEnd"/>
+      <w:r>
+        <w:t>_brand</w:t>
+      </w:r>
+      <w:proofErr w:type="spellEnd"/>
+    </w:p>
+    <w:p>
+      <w:r>
+        <w:t xml:space="preserve">order by cnt1 </w:t>
+      </w:r>
+      <w:proofErr w:type="spellStart"/>
+      <w:r>
+        <w:t>desc</w:t>
+      </w:r>
+      <w:proofErr w:type="spellEnd"/>
     </w:p>
     <w:p>
       <w:pPr>
@@ -1074,8 +1858,13 @@
         </w:rPr>
       </w:pPr>
       <w:r>
-        <w:t>limit 10) n;</w:t>
-      </w:r>
+        <w:t xml:space="preserve">limit 10) </w:t>
+      </w:r>
+      <w:proofErr w:type="gramStart"/>
+      <w:r>
+        <w:t>n;</w:t>
+      </w:r>
+      <w:proofErr w:type="gramEnd"/>
     </w:p>
     <w:p>
       <w:r>
@@ -1147,12 +1936,36 @@
           <w:b/>
           <w:bCs/>
         </w:rPr>
-        <w:t>The 10 most popular brands for Male and Female?  [Handle the device id duplicates from the brand_device data set.]</w:t>
-      </w:r>
-    </w:p>
-    <w:p>
-      <w:r>
-        <w:t>with cte as (</w:t>
+        <w:t xml:space="preserve">The 10 most popular brands for Male and Female?  [Handle the device id duplicates from the </w:t>
+      </w:r>
+      <w:proofErr w:type="spellStart"/>
+      <w:r>
+        <w:rPr>
+          <w:b/>
+          <w:bCs/>
+        </w:rPr>
+        <w:t>brand_device</w:t>
+      </w:r>
+      <w:proofErr w:type="spellEnd"/>
+      <w:r>
+        <w:rPr>
+          <w:b/>
+          <w:bCs/>
+        </w:rPr>
+        <w:t xml:space="preserve"> data set.]</w:t>
+      </w:r>
+    </w:p>
+    <w:p>
+      <w:r>
+        <w:t xml:space="preserve">with </w:t>
+      </w:r>
+      <w:proofErr w:type="spellStart"/>
+      <w:r>
+        <w:t>cte</w:t>
+      </w:r>
+      <w:proofErr w:type="spellEnd"/>
+      <w:r>
+        <w:t xml:space="preserve"> as (</w:t>
       </w:r>
     </w:p>
     <w:p>
@@ -1162,23 +1975,104 @@
     </w:p>
     <w:p>
       <w:r>
-        <w:t xml:space="preserve">        b.gender,</w:t>
-      </w:r>
-    </w:p>
-    <w:p>
-      <w:r>
-        <w:t xml:space="preserve">        a.phone_brand,</w:t>
-      </w:r>
-    </w:p>
-    <w:p>
-      <w:r>
-        <w:t xml:space="preserve">        count(a.device_id) as c,</w:t>
-      </w:r>
-    </w:p>
-    <w:p>
-      <w:r>
-        <w:t xml:space="preserve">        dense_rank() over (partition by b.gender order by count(a.device_id) desc) as dr</w:t>
-      </w:r>
+        <w:t xml:space="preserve">        </w:t>
+      </w:r>
+      <w:proofErr w:type="spellStart"/>
+      <w:proofErr w:type="gramStart"/>
+      <w:r>
+        <w:t>b.gender</w:t>
+      </w:r>
+      <w:proofErr w:type="spellEnd"/>
+      <w:proofErr w:type="gramEnd"/>
+      <w:r>
+        <w:t>,</w:t>
+      </w:r>
+    </w:p>
+    <w:p>
+      <w:r>
+        <w:t xml:space="preserve">        </w:t>
+      </w:r>
+      <w:proofErr w:type="spellStart"/>
+      <w:proofErr w:type="gramStart"/>
+      <w:r>
+        <w:t>a.phone</w:t>
+      </w:r>
+      <w:proofErr w:type="gramEnd"/>
+      <w:r>
+        <w:t>_brand</w:t>
+      </w:r>
+      <w:proofErr w:type="spellEnd"/>
+      <w:r>
+        <w:t>,</w:t>
+      </w:r>
+    </w:p>
+    <w:p>
+      <w:r>
+        <w:t xml:space="preserve">        count(</w:t>
+      </w:r>
+      <w:proofErr w:type="spellStart"/>
+      <w:proofErr w:type="gramStart"/>
+      <w:r>
+        <w:t>a.device</w:t>
+      </w:r>
+      <w:proofErr w:type="gramEnd"/>
+      <w:r>
+        <w:t>_id</w:t>
+      </w:r>
+      <w:proofErr w:type="spellEnd"/>
+      <w:r>
+        <w:t>) as c,</w:t>
+      </w:r>
+    </w:p>
+    <w:p>
+      <w:r>
+        <w:t xml:space="preserve">        </w:t>
+      </w:r>
+      <w:proofErr w:type="spellStart"/>
+      <w:r>
+        <w:t>dense_</w:t>
+      </w:r>
+      <w:proofErr w:type="gramStart"/>
+      <w:r>
+        <w:t>rank</w:t>
+      </w:r>
+      <w:proofErr w:type="spellEnd"/>
+      <w:r>
+        <w:t>(</w:t>
+      </w:r>
+      <w:proofErr w:type="gramEnd"/>
+      <w:r>
+        <w:t xml:space="preserve">) over (partition by </w:t>
+      </w:r>
+      <w:proofErr w:type="spellStart"/>
+      <w:r>
+        <w:t>b.gender</w:t>
+      </w:r>
+      <w:proofErr w:type="spellEnd"/>
+      <w:r>
+        <w:t xml:space="preserve"> order by count(</w:t>
+      </w:r>
+      <w:proofErr w:type="spellStart"/>
+      <w:r>
+        <w:t>a.device_id</w:t>
+      </w:r>
+      <w:proofErr w:type="spellEnd"/>
+      <w:r>
+        <w:t xml:space="preserve">) </w:t>
+      </w:r>
+      <w:proofErr w:type="spellStart"/>
+      <w:r>
+        <w:t>desc</w:t>
+      </w:r>
+      <w:proofErr w:type="spellEnd"/>
+      <w:r>
+        <w:t xml:space="preserve">) as </w:t>
+      </w:r>
+      <w:proofErr w:type="spellStart"/>
+      <w:r>
+        <w:t>dr</w:t>
+      </w:r>
+      <w:proofErr w:type="spellEnd"/>
     </w:p>
     <w:p>
       <w:r>
@@ -1187,7 +2081,47 @@
     </w:p>
     <w:p>
       <w:r>
-        <w:t xml:space="preserve">        (Select device_id, count(1) cnt from brand_device3 group by device_id having cnt=1) c,</w:t>
+        <w:t xml:space="preserve">        (Select </w:t>
+      </w:r>
+      <w:proofErr w:type="spellStart"/>
+      <w:r>
+        <w:t>device_id</w:t>
+      </w:r>
+      <w:proofErr w:type="spellEnd"/>
+      <w:r>
+        <w:t xml:space="preserve">, </w:t>
+      </w:r>
+      <w:proofErr w:type="gramStart"/>
+      <w:r>
+        <w:t>count(</w:t>
+      </w:r>
+      <w:proofErr w:type="gramEnd"/>
+      <w:r>
+        <w:t xml:space="preserve">1) </w:t>
+      </w:r>
+      <w:proofErr w:type="spellStart"/>
+      <w:r>
+        <w:t>cnt</w:t>
+      </w:r>
+      <w:proofErr w:type="spellEnd"/>
+      <w:r>
+        <w:t xml:space="preserve"> from brand_device3 group by </w:t>
+      </w:r>
+      <w:proofErr w:type="spellStart"/>
+      <w:r>
+        <w:t>device_id</w:t>
+      </w:r>
+      <w:proofErr w:type="spellEnd"/>
+      <w:r>
+        <w:t xml:space="preserve"> having </w:t>
+      </w:r>
+      <w:proofErr w:type="spellStart"/>
+      <w:r>
+        <w:t>cnt</w:t>
+      </w:r>
+      <w:proofErr w:type="spellEnd"/>
+      <w:r>
+        <w:t>=1) c,</w:t>
       </w:r>
     </w:p>
     <w:p>
@@ -1202,23 +2136,82 @@
     </w:p>
     <w:p>
       <w:r>
-        <w:t xml:space="preserve">    where</w:t>
-      </w:r>
-    </w:p>
-    <w:p>
-      <w:r>
-        <w:t xml:space="preserve">        a.device_id=b.device_id and</w:t>
-      </w:r>
-    </w:p>
-    <w:p>
-      <w:r>
-        <w:t xml:space="preserve">        a.device_id=c.device_id</w:t>
-      </w:r>
-    </w:p>
-    <w:p>
-      <w:r>
-        <w:t xml:space="preserve">    group by b.gender, a.phone_brand</w:t>
-      </w:r>
+        <w:t xml:space="preserve">    </w:t>
+      </w:r>
+      <w:proofErr w:type="gramStart"/>
+      <w:r>
+        <w:t>where</w:t>
+      </w:r>
+      <w:proofErr w:type="gramEnd"/>
+    </w:p>
+    <w:p>
+      <w:r>
+        <w:t xml:space="preserve">        </w:t>
+      </w:r>
+      <w:proofErr w:type="spellStart"/>
+      <w:proofErr w:type="gramStart"/>
+      <w:r>
+        <w:t>a.device</w:t>
+      </w:r>
+      <w:proofErr w:type="gramEnd"/>
+      <w:r>
+        <w:t>_id</w:t>
+      </w:r>
+      <w:proofErr w:type="spellEnd"/>
+      <w:r>
+        <w:t>=</w:t>
+      </w:r>
+      <w:proofErr w:type="spellStart"/>
+      <w:r>
+        <w:t>b.device_id</w:t>
+      </w:r>
+      <w:proofErr w:type="spellEnd"/>
+      <w:r>
+        <w:t xml:space="preserve"> and</w:t>
+      </w:r>
+    </w:p>
+    <w:p>
+      <w:r>
+        <w:t xml:space="preserve">        </w:t>
+      </w:r>
+      <w:proofErr w:type="spellStart"/>
+      <w:proofErr w:type="gramStart"/>
+      <w:r>
+        <w:t>a.device</w:t>
+      </w:r>
+      <w:proofErr w:type="gramEnd"/>
+      <w:r>
+        <w:t>_id</w:t>
+      </w:r>
+      <w:proofErr w:type="spellEnd"/>
+      <w:r>
+        <w:t>=</w:t>
+      </w:r>
+      <w:proofErr w:type="spellStart"/>
+      <w:r>
+        <w:t>c.device_id</w:t>
+      </w:r>
+      <w:proofErr w:type="spellEnd"/>
+    </w:p>
+    <w:p>
+      <w:r>
+        <w:t xml:space="preserve">    group by </w:t>
+      </w:r>
+      <w:proofErr w:type="spellStart"/>
+      <w:proofErr w:type="gramStart"/>
+      <w:r>
+        <w:t>b.gender</w:t>
+      </w:r>
+      <w:proofErr w:type="spellEnd"/>
+      <w:proofErr w:type="gramEnd"/>
+      <w:r>
+        <w:t xml:space="preserve">, </w:t>
+      </w:r>
+      <w:proofErr w:type="spellStart"/>
+      <w:r>
+        <w:t>a.phone_brand</w:t>
+      </w:r>
+      <w:proofErr w:type="spellEnd"/>
     </w:p>
     <w:p>
       <w:r>
@@ -1235,18 +2228,41 @@
     </w:p>
     <w:p>
       <w:r>
-        <w:t>from cte</w:t>
-      </w:r>
-    </w:p>
-    <w:p>
-      <w:r>
-        <w:t>where dr &lt;= 10</w:t>
-      </w:r>
-    </w:p>
-    <w:p>
-      <w:r>
-        <w:t>order by gender, c desc;</w:t>
-      </w:r>
+        <w:t xml:space="preserve">from </w:t>
+      </w:r>
+      <w:proofErr w:type="spellStart"/>
+      <w:r>
+        <w:t>cte</w:t>
+      </w:r>
+      <w:proofErr w:type="spellEnd"/>
+    </w:p>
+    <w:p>
+      <w:r>
+        <w:t xml:space="preserve">where </w:t>
+      </w:r>
+      <w:proofErr w:type="spellStart"/>
+      <w:r>
+        <w:t>dr</w:t>
+      </w:r>
+      <w:proofErr w:type="spellEnd"/>
+      <w:r>
+        <w:t xml:space="preserve"> &lt;= 10</w:t>
+      </w:r>
+    </w:p>
+    <w:p>
+      <w:r>
+        <w:t xml:space="preserve">order by gender, c </w:t>
+      </w:r>
+      <w:proofErr w:type="spellStart"/>
+      <w:proofErr w:type="gramStart"/>
+      <w:r>
+        <w:t>desc</w:t>
+      </w:r>
+      <w:proofErr w:type="spellEnd"/>
+      <w:r>
+        <w:t>;</w:t>
+      </w:r>
+      <w:proofErr w:type="gramEnd"/>
     </w:p>
     <w:p>
       <w:r>
@@ -1315,32 +2331,103 @@
     </w:p>
     <w:p>
       <w:r>
-        <w:t>select male as male_count, female as female_count, (male/total)*100 as male_percentage, (female/total)*100 as female_percentage</w:t>
-      </w:r>
-    </w:p>
-    <w:p>
+        <w:t xml:space="preserve">select male as </w:t>
+      </w:r>
+      <w:proofErr w:type="spellStart"/>
+      <w:r>
+        <w:t>male_count</w:t>
+      </w:r>
+      <w:proofErr w:type="spellEnd"/>
+      <w:r>
+        <w:t xml:space="preserve">, female as </w:t>
+      </w:r>
+      <w:proofErr w:type="spellStart"/>
+      <w:r>
+        <w:t>female_count</w:t>
+      </w:r>
+      <w:proofErr w:type="spellEnd"/>
+      <w:r>
+        <w:t>, (male/</w:t>
+      </w:r>
+      <w:proofErr w:type="gramStart"/>
+      <w:r>
+        <w:t>total)*</w:t>
+      </w:r>
+      <w:proofErr w:type="gramEnd"/>
+      <w:r>
+        <w:t xml:space="preserve">100 as </w:t>
+      </w:r>
+      <w:proofErr w:type="spellStart"/>
+      <w:r>
+        <w:t>male_percentage</w:t>
+      </w:r>
+      <w:proofErr w:type="spellEnd"/>
+      <w:r>
+        <w:t xml:space="preserve">, (female/total)*100 as </w:t>
+      </w:r>
+      <w:proofErr w:type="spellStart"/>
+      <w:r>
+        <w:t>female_percentage</w:t>
+      </w:r>
+      <w:proofErr w:type="spellEnd"/>
+    </w:p>
+    <w:p>
+      <w:proofErr w:type="gramStart"/>
       <w:r>
         <w:t>from(</w:t>
       </w:r>
-    </w:p>
-    <w:p>
-      <w:r>
-        <w:t>select COUNT(case when gender=='M' then 1 end) as male,</w:t>
-      </w:r>
-    </w:p>
-    <w:p>
-      <w:r>
-        <w:t xml:space="preserve">  COUNT(case when gender=='F' then 1 end) as female,</w:t>
-      </w:r>
-    </w:p>
-    <w:p>
-      <w:r>
-        <w:t xml:space="preserve">  COUNT(gender) as total</w:t>
-      </w:r>
-    </w:p>
-    <w:p>
-      <w:r>
-        <w:t>from train3)  n;</w:t>
+      <w:proofErr w:type="gramEnd"/>
+    </w:p>
+    <w:p>
+      <w:r>
+        <w:t xml:space="preserve">select </w:t>
+      </w:r>
+      <w:proofErr w:type="gramStart"/>
+      <w:r>
+        <w:t>COUNT(</w:t>
+      </w:r>
+      <w:proofErr w:type="gramEnd"/>
+      <w:r>
+        <w:t>case when gender=='M' then 1 end) as male,</w:t>
+      </w:r>
+    </w:p>
+    <w:p>
+      <w:r>
+        <w:t xml:space="preserve">  </w:t>
+      </w:r>
+      <w:proofErr w:type="gramStart"/>
+      <w:r>
+        <w:t>COUNT(</w:t>
+      </w:r>
+      <w:proofErr w:type="gramEnd"/>
+      <w:r>
+        <w:t>case when gender=='F' then 1 end) as female,</w:t>
+      </w:r>
+    </w:p>
+    <w:p>
+      <w:r>
+        <w:t xml:space="preserve">  </w:t>
+      </w:r>
+      <w:proofErr w:type="gramStart"/>
+      <w:r>
+        <w:t>COUNT(</w:t>
+      </w:r>
+      <w:proofErr w:type="gramEnd"/>
+      <w:r>
+        <w:t>gender) as total</w:t>
+      </w:r>
+    </w:p>
+    <w:p>
+      <w:r>
+        <w:t>from train3</w:t>
+      </w:r>
+      <w:proofErr w:type="gramStart"/>
+      <w:r>
+        <w:t>)  n</w:t>
+      </w:r>
+      <w:proofErr w:type="gramEnd"/>
+      <w:r>
+        <w:t>;</w:t>
       </w:r>
     </w:p>
     <w:p>
@@ -1538,8 +2625,50 @@
     </w:p>
     <w:p>
       <w:r>
-        <w:t>select count(a.device_id) as cnt1, a.phone_brand, count(device_model) as model_count</w:t>
-      </w:r>
+        <w:t>select count(</w:t>
+      </w:r>
+      <w:proofErr w:type="spellStart"/>
+      <w:proofErr w:type="gramStart"/>
+      <w:r>
+        <w:t>a.device</w:t>
+      </w:r>
+      <w:proofErr w:type="gramEnd"/>
+      <w:r>
+        <w:t>_id</w:t>
+      </w:r>
+      <w:proofErr w:type="spellEnd"/>
+      <w:r>
+        <w:t xml:space="preserve">) as </w:t>
+      </w:r>
+      <w:proofErr w:type="spellStart"/>
+      <w:r>
+        <w:t>device_count</w:t>
+      </w:r>
+      <w:proofErr w:type="spellEnd"/>
+      <w:r>
+        <w:t xml:space="preserve">, </w:t>
+      </w:r>
+      <w:proofErr w:type="spellStart"/>
+      <w:r>
+        <w:t>a.phone_brand</w:t>
+      </w:r>
+      <w:proofErr w:type="spellEnd"/>
+      <w:r>
+        <w:t>, count(</w:t>
+      </w:r>
+      <w:proofErr w:type="spellStart"/>
+      <w:r>
+        <w:t>device_model</w:t>
+      </w:r>
+      <w:proofErr w:type="spellEnd"/>
+      <w:r>
+        <w:t xml:space="preserve">) as </w:t>
+      </w:r>
+      <w:proofErr w:type="spellStart"/>
+      <w:r>
+        <w:t>model_count</w:t>
+      </w:r>
+      <w:proofErr w:type="spellEnd"/>
     </w:p>
     <w:p>
       <w:r>
@@ -1548,7 +2677,47 @@
     </w:p>
     <w:p>
       <w:r>
-        <w:t>(Select device_id, count(1) cnt from brand_device3 group by device_id having cnt=1) c,</w:t>
+        <w:t xml:space="preserve">(Select </w:t>
+      </w:r>
+      <w:proofErr w:type="spellStart"/>
+      <w:r>
+        <w:t>device_id</w:t>
+      </w:r>
+      <w:proofErr w:type="spellEnd"/>
+      <w:r>
+        <w:t xml:space="preserve">, </w:t>
+      </w:r>
+      <w:proofErr w:type="gramStart"/>
+      <w:r>
+        <w:t>count(</w:t>
+      </w:r>
+      <w:proofErr w:type="gramEnd"/>
+      <w:r>
+        <w:t xml:space="preserve">1) </w:t>
+      </w:r>
+      <w:proofErr w:type="spellStart"/>
+      <w:r>
+        <w:t>cnt</w:t>
+      </w:r>
+      <w:proofErr w:type="spellEnd"/>
+      <w:r>
+        <w:t xml:space="preserve"> from brand_device3 group by </w:t>
+      </w:r>
+      <w:proofErr w:type="spellStart"/>
+      <w:r>
+        <w:t>device_id</w:t>
+      </w:r>
+      <w:proofErr w:type="spellEnd"/>
+      <w:r>
+        <w:t xml:space="preserve"> having </w:t>
+      </w:r>
+      <w:proofErr w:type="spellStart"/>
+      <w:r>
+        <w:t>cnt</w:t>
+      </w:r>
+      <w:proofErr w:type="spellEnd"/>
+      <w:r>
+        <w:t>=1) c,</w:t>
       </w:r>
     </w:p>
     <w:p>
@@ -1562,45 +2731,113 @@
       </w:r>
     </w:p>
     <w:p>
+      <w:proofErr w:type="gramStart"/>
       <w:r>
         <w:t>where</w:t>
       </w:r>
-    </w:p>
-    <w:p>
-      <w:r>
-        <w:t>a.device_id=b.device_id and</w:t>
-      </w:r>
-    </w:p>
-    <w:p>
-      <w:r>
-        <w:t>a.device_id=c.device_id</w:t>
-      </w:r>
-    </w:p>
-    <w:p>
-      <w:r>
-        <w:t>group by a.phone_brand</w:t>
-      </w:r>
-    </w:p>
-    <w:p>
-      <w:r>
-        <w:t>order by cnt1 desc</w:t>
-      </w:r>
-    </w:p>
-    <w:p>
-      <w:r>
-        <w:t>limit 3;</w:t>
-      </w:r>
-    </w:p>
-    <w:p>
-      <w:r>
+      <w:proofErr w:type="gramEnd"/>
+    </w:p>
+    <w:p>
+      <w:proofErr w:type="spellStart"/>
+      <w:proofErr w:type="gramStart"/>
+      <w:r>
+        <w:t>a.device</w:t>
+      </w:r>
+      <w:proofErr w:type="gramEnd"/>
+      <w:r>
+        <w:t>_id</w:t>
+      </w:r>
+      <w:proofErr w:type="spellEnd"/>
+      <w:r>
+        <w:t>=</w:t>
+      </w:r>
+      <w:proofErr w:type="spellStart"/>
+      <w:r>
+        <w:t>b.device_id</w:t>
+      </w:r>
+      <w:proofErr w:type="spellEnd"/>
+      <w:r>
+        <w:t xml:space="preserve"> and</w:t>
+      </w:r>
+    </w:p>
+    <w:p>
+      <w:proofErr w:type="spellStart"/>
+      <w:proofErr w:type="gramStart"/>
+      <w:r>
+        <w:t>a.device</w:t>
+      </w:r>
+      <w:proofErr w:type="gramEnd"/>
+      <w:r>
+        <w:t>_id</w:t>
+      </w:r>
+      <w:proofErr w:type="spellEnd"/>
+      <w:r>
+        <w:t>=</w:t>
+      </w:r>
+      <w:proofErr w:type="spellStart"/>
+      <w:r>
+        <w:t>c.device_id</w:t>
+      </w:r>
+      <w:proofErr w:type="spellEnd"/>
+    </w:p>
+    <w:p>
+      <w:r>
+        <w:t xml:space="preserve">group by </w:t>
+      </w:r>
+      <w:proofErr w:type="spellStart"/>
+      <w:proofErr w:type="gramStart"/>
+      <w:r>
+        <w:t>a.phone</w:t>
+      </w:r>
+      <w:proofErr w:type="gramEnd"/>
+      <w:r>
+        <w:t>_brand</w:t>
+      </w:r>
+      <w:proofErr w:type="spellEnd"/>
+    </w:p>
+    <w:p>
+      <w:r>
+        <w:t xml:space="preserve">order by </w:t>
+      </w:r>
+      <w:proofErr w:type="spellStart"/>
+      <w:r>
+        <w:t>device_count</w:t>
+      </w:r>
+      <w:proofErr w:type="spellEnd"/>
+      <w:r>
+        <w:t xml:space="preserve"> </w:t>
+      </w:r>
+      <w:proofErr w:type="spellStart"/>
+      <w:r>
+        <w:t>desc</w:t>
+      </w:r>
+      <w:proofErr w:type="spellEnd"/>
+    </w:p>
+    <w:p>
+      <w:pPr>
         <w:rPr>
           <w:noProof/>
         </w:rPr>
+      </w:pPr>
+      <w:r>
+        <w:t xml:space="preserve">limit </w:t>
+      </w:r>
+      <w:proofErr w:type="gramStart"/>
+      <w:r>
+        <w:t>3;</w:t>
+      </w:r>
+      <w:proofErr w:type="gramEnd"/>
+    </w:p>
+    <w:p>
+      <w:r>
+        <w:rPr>
+          <w:noProof/>
+        </w:rPr>
         <w:drawing>
-          <wp:inline distT="0" distB="0" distL="0" distR="0" wp14:anchorId="229A8AEC" wp14:editId="08084E89">
-            <wp:extent cx="5731510" cy="2534920"/>
+          <wp:inline distT="0" distB="0" distL="0" distR="0" wp14:anchorId="49CB7C3E" wp14:editId="5F465161">
+            <wp:extent cx="5731510" cy="2554605"/>
             <wp:effectExtent l="0" t="0" r="2540" b="0"/>
-            <wp:docPr id="5" name="Picture 5"/>
+            <wp:docPr id="10" name="Picture 10" descr="Text&#10;&#10;Description automatically generated"/>
             <wp:cNvGraphicFramePr>
               <a:graphicFrameLocks xmlns:a="http://schemas.openxmlformats.org/drawingml/2006/main" noChangeAspect="1"/>
             </wp:cNvGraphicFramePr>
@@ -1608,7 +2845,7 @@
               <a:graphicData uri="http://schemas.openxmlformats.org/drawingml/2006/picture">
                 <pic:pic xmlns:pic="http://schemas.openxmlformats.org/drawingml/2006/picture">
                   <pic:nvPicPr>
-                    <pic:cNvPr id="1" name=""/>
+                    <pic:cNvPr id="10" name="Picture 10" descr="Text&#10;&#10;Description automatically generated"/>
                     <pic:cNvPicPr/>
                   </pic:nvPicPr>
                   <pic:blipFill>
@@ -1620,7 +2857,7 @@
                   <pic:spPr>
                     <a:xfrm>
                       <a:off x="0" y="0"/>
-                      <a:ext cx="5731510" cy="2534920"/>
+                      <a:ext cx="5731510" cy="2554605"/>
                     </a:xfrm>
                     <a:prstGeom prst="rect">
                       <a:avLst/>
@@ -1717,13 +2954,50 @@
           <w:b/>
           <w:bCs/>
         </w:rPr>
-        <w:t>The average number of events per device id [Applicable to the device_id column from the train table, which has at least one associated event in the event table]</w:t>
-      </w:r>
-    </w:p>
-    <w:p>
-      <w:r>
-        <w:t>select (sum(event_count)/count(device_id)) as avg_events_per_device</w:t>
-      </w:r>
+        <w:t xml:space="preserve">The average number of events per device id [Applicable to the </w:t>
+      </w:r>
+      <w:proofErr w:type="spellStart"/>
+      <w:r>
+        <w:rPr>
+          <w:b/>
+          <w:bCs/>
+        </w:rPr>
+        <w:t>device_id</w:t>
+      </w:r>
+      <w:proofErr w:type="spellEnd"/>
+      <w:r>
+        <w:rPr>
+          <w:b/>
+          <w:bCs/>
+        </w:rPr>
+        <w:t xml:space="preserve"> column from the train table, which has at least one associated event in the event table]</w:t>
+      </w:r>
+    </w:p>
+    <w:p>
+      <w:r>
+        <w:t>select (sum(</w:t>
+      </w:r>
+      <w:proofErr w:type="spellStart"/>
+      <w:r>
+        <w:t>event_count</w:t>
+      </w:r>
+      <w:proofErr w:type="spellEnd"/>
+      <w:r>
+        <w:t>)/count(</w:t>
+      </w:r>
+      <w:proofErr w:type="spellStart"/>
+      <w:r>
+        <w:t>device_id</w:t>
+      </w:r>
+      <w:proofErr w:type="spellEnd"/>
+      <w:r>
+        <w:t xml:space="preserve">)) as </w:t>
+      </w:r>
+      <w:proofErr w:type="spellStart"/>
+      <w:r>
+        <w:t>avg_events_per_device</w:t>
+      </w:r>
+      <w:proofErr w:type="spellEnd"/>
     </w:p>
     <w:p>
       <w:r>
@@ -1732,13 +3006,47 @@
     </w:p>
     <w:p>
       <w:r>
-        <w:t xml:space="preserve">(select </w:t>
-      </w:r>
-    </w:p>
-    <w:p>
-      <w:r>
-        <w:t xml:space="preserve">    a.device_id, count(a.event_id) as event_count</w:t>
-      </w:r>
+        <w:t>(</w:t>
+      </w:r>
+      <w:proofErr w:type="gramStart"/>
+      <w:r>
+        <w:t>select</w:t>
+      </w:r>
+      <w:proofErr w:type="gramEnd"/>
+      <w:r>
+        <w:t xml:space="preserve"> </w:t>
+      </w:r>
+    </w:p>
+    <w:p>
+      <w:r>
+        <w:t xml:space="preserve">    </w:t>
+      </w:r>
+      <w:proofErr w:type="spellStart"/>
+      <w:proofErr w:type="gramStart"/>
+      <w:r>
+        <w:t>a.device</w:t>
+      </w:r>
+      <w:proofErr w:type="gramEnd"/>
+      <w:r>
+        <w:t>_id</w:t>
+      </w:r>
+      <w:proofErr w:type="spellEnd"/>
+      <w:r>
+        <w:t>, count(</w:t>
+      </w:r>
+      <w:proofErr w:type="spellStart"/>
+      <w:r>
+        <w:t>a.event_id</w:t>
+      </w:r>
+      <w:proofErr w:type="spellEnd"/>
+      <w:r>
+        <w:t xml:space="preserve">) as </w:t>
+      </w:r>
+      <w:proofErr w:type="spellStart"/>
+      <w:r>
+        <w:t>event_count</w:t>
+      </w:r>
+      <w:proofErr w:type="spellEnd"/>
     </w:p>
     <w:p>
       <w:r>
@@ -1756,18 +3064,48 @@
       </w:r>
     </w:p>
     <w:p>
+      <w:proofErr w:type="gramStart"/>
       <w:r>
         <w:t>where</w:t>
       </w:r>
-    </w:p>
-    <w:p>
-      <w:r>
-        <w:t>a.device_id = b.device_id</w:t>
-      </w:r>
-    </w:p>
-    <w:p>
-      <w:r>
-        <w:t>group by a.device_id) as n;</w:t>
+      <w:proofErr w:type="gramEnd"/>
+    </w:p>
+    <w:p>
+      <w:proofErr w:type="spellStart"/>
+      <w:proofErr w:type="gramStart"/>
+      <w:r>
+        <w:t>a.device</w:t>
+      </w:r>
+      <w:proofErr w:type="gramEnd"/>
+      <w:r>
+        <w:t>_id</w:t>
+      </w:r>
+      <w:proofErr w:type="spellEnd"/>
+      <w:r>
+        <w:t xml:space="preserve"> = </w:t>
+      </w:r>
+      <w:proofErr w:type="spellStart"/>
+      <w:r>
+        <w:t>b.device_id</w:t>
+      </w:r>
+      <w:proofErr w:type="spellEnd"/>
+    </w:p>
+    <w:p>
+      <w:r>
+        <w:t xml:space="preserve">group by </w:t>
+      </w:r>
+      <w:proofErr w:type="spellStart"/>
+      <w:proofErr w:type="gramStart"/>
+      <w:r>
+        <w:t>a.device</w:t>
+      </w:r>
+      <w:proofErr w:type="gramEnd"/>
+      <w:r>
+        <w:t>_id</w:t>
+      </w:r>
+      <w:proofErr w:type="spellEnd"/>
+      <w:r>
+        <w:t>) as n;</w:t>
       </w:r>
     </w:p>
     <w:p>
@@ -1896,16 +3234,45 @@
           <w:b/>
           <w:bCs/>
         </w:rPr>
-        <w:t>Whether the count and percentage of the device_id column in the train table have corresponding events data available</w:t>
-      </w:r>
-    </w:p>
-    <w:p>
-      <w:r>
-        <w:t>select count(device_id) from train3</w:t>
+        <w:t xml:space="preserve">Whether the count and percentage of the </w:t>
+      </w:r>
+      <w:proofErr w:type="spellStart"/>
+      <w:r>
+        <w:rPr>
+          <w:b/>
+          <w:bCs/>
+        </w:rPr>
+        <w:t>device_id</w:t>
+      </w:r>
+      <w:proofErr w:type="spellEnd"/>
+      <w:r>
+        <w:rPr>
+          <w:b/>
+          <w:bCs/>
+        </w:rPr>
+        <w:t xml:space="preserve"> column in the train table have corresponding events data available</w:t>
+      </w:r>
+    </w:p>
+    <w:p>
+      <w:r>
+        <w:t>select count(</w:t>
+      </w:r>
+      <w:proofErr w:type="spellStart"/>
+      <w:r>
+        <w:t>device_id</w:t>
+      </w:r>
+      <w:proofErr w:type="spellEnd"/>
+      <w:r>
+        <w:t xml:space="preserve">) from </w:t>
+      </w:r>
+      <w:proofErr w:type="gramStart"/>
+      <w:r>
+        <w:t>train3</w:t>
       </w:r>
       <w:r>
         <w:t>;</w:t>
       </w:r>
+      <w:proofErr w:type="gramEnd"/>
     </w:p>
     <w:p>
       <w:r>
@@ -1950,8 +3317,13 @@
       </w:r>
     </w:p>
     <w:p>
-      <w:r>
-        <w:t>Yes the count and percentage of device id column in train table have events data. Below is the query and screenshot</w:t>
+      <w:proofErr w:type="gramStart"/>
+      <w:r>
+        <w:t>Yes</w:t>
+      </w:r>
+      <w:proofErr w:type="gramEnd"/>
+      <w:r>
+        <w:t xml:space="preserve"> the count and percentage of device id column in train table have events data. Below is the query and screenshot</w:t>
       </w:r>
     </w:p>
     <w:p>
@@ -1961,7 +3333,50 @@
     </w:p>
     <w:p>
       <w:r>
-        <w:t xml:space="preserve">    count(b.device_id) cnt, ((count(b.device_id) * 100.0)/74645) perct </w:t>
+        <w:t xml:space="preserve">    count(</w:t>
+      </w:r>
+      <w:proofErr w:type="spellStart"/>
+      <w:proofErr w:type="gramStart"/>
+      <w:r>
+        <w:t>b.device</w:t>
+      </w:r>
+      <w:proofErr w:type="gramEnd"/>
+      <w:r>
+        <w:t>_id</w:t>
+      </w:r>
+      <w:proofErr w:type="spellEnd"/>
+      <w:r>
+        <w:t xml:space="preserve">) </w:t>
+      </w:r>
+      <w:r>
+        <w:t xml:space="preserve">as </w:t>
+      </w:r>
+      <w:proofErr w:type="spellStart"/>
+      <w:r>
+        <w:t>device_count</w:t>
+      </w:r>
+      <w:proofErr w:type="spellEnd"/>
+      <w:r>
+        <w:t>, ((count(</w:t>
+      </w:r>
+      <w:proofErr w:type="spellStart"/>
+      <w:r>
+        <w:t>b.device_id</w:t>
+      </w:r>
+      <w:proofErr w:type="spellEnd"/>
+      <w:r>
+        <w:t xml:space="preserve">) * 100.0)/74645) </w:t>
+      </w:r>
+      <w:r>
+        <w:t xml:space="preserve">as </w:t>
+      </w:r>
+      <w:proofErr w:type="spellStart"/>
+      <w:r>
+        <w:t>device_percentage</w:t>
+      </w:r>
+      <w:proofErr w:type="spellEnd"/>
+      <w:r>
+        <w:t xml:space="preserve"> </w:t>
       </w:r>
     </w:p>
     <w:p>
@@ -1980,18 +3395,48 @@
       </w:r>
     </w:p>
     <w:p>
+      <w:proofErr w:type="gramStart"/>
       <w:r>
         <w:t>where</w:t>
       </w:r>
-    </w:p>
-    <w:p>
-      <w:r>
-        <w:t>a.device_id = b.device_id</w:t>
-      </w:r>
-    </w:p>
-    <w:p>
-      <w:r>
-        <w:t>having count(a.event_id) &gt;0;</w:t>
+      <w:proofErr w:type="gramEnd"/>
+    </w:p>
+    <w:p>
+      <w:proofErr w:type="spellStart"/>
+      <w:proofErr w:type="gramStart"/>
+      <w:r>
+        <w:t>a.device</w:t>
+      </w:r>
+      <w:proofErr w:type="gramEnd"/>
+      <w:r>
+        <w:t>_id</w:t>
+      </w:r>
+      <w:proofErr w:type="spellEnd"/>
+      <w:r>
+        <w:t xml:space="preserve"> = </w:t>
+      </w:r>
+      <w:proofErr w:type="spellStart"/>
+      <w:r>
+        <w:t>b.device_id</w:t>
+      </w:r>
+      <w:proofErr w:type="spellEnd"/>
+    </w:p>
+    <w:p>
+      <w:r>
+        <w:t>having count(</w:t>
+      </w:r>
+      <w:proofErr w:type="spellStart"/>
+      <w:proofErr w:type="gramStart"/>
+      <w:r>
+        <w:t>a.event</w:t>
+      </w:r>
+      <w:proofErr w:type="gramEnd"/>
+      <w:r>
+        <w:t>_id</w:t>
+      </w:r>
+      <w:proofErr w:type="spellEnd"/>
+      <w:r>
+        <w:t>) &gt;0;</w:t>
       </w:r>
     </w:p>
     <w:p>
@@ -2000,10 +3445,10 @@
           <w:noProof/>
         </w:rPr>
         <w:drawing>
-          <wp:inline distT="0" distB="0" distL="0" distR="0" wp14:anchorId="7410D9AE" wp14:editId="2B00AB49">
-            <wp:extent cx="5731510" cy="2936875"/>
-            <wp:effectExtent l="0" t="0" r="2540" b="0"/>
-            <wp:docPr id="8" name="Picture 8" descr="Text&#10;&#10;Description automatically generated"/>
+          <wp:inline distT="0" distB="0" distL="0" distR="0" wp14:anchorId="4D26E9BF" wp14:editId="67358DB8">
+            <wp:extent cx="5731510" cy="2753360"/>
+            <wp:effectExtent l="0" t="0" r="2540" b="8890"/>
+            <wp:docPr id="11" name="Picture 11" descr="Text&#10;&#10;Description automatically generated"/>
             <wp:cNvGraphicFramePr>
               <a:graphicFrameLocks xmlns:a="http://schemas.openxmlformats.org/drawingml/2006/main" noChangeAspect="1"/>
             </wp:cNvGraphicFramePr>
@@ -2011,7 +3456,7 @@
               <a:graphicData uri="http://schemas.openxmlformats.org/drawingml/2006/picture">
                 <pic:pic xmlns:pic="http://schemas.openxmlformats.org/drawingml/2006/picture">
                   <pic:nvPicPr>
-                    <pic:cNvPr id="8" name="Picture 8" descr="Text&#10;&#10;Description automatically generated"/>
+                    <pic:cNvPr id="11" name="Picture 11" descr="Text&#10;&#10;Description automatically generated"/>
                     <pic:cNvPicPr/>
                   </pic:nvPicPr>
                   <pic:blipFill>
@@ -2023,7 +3468,7 @@
                   <pic:spPr>
                     <a:xfrm>
                       <a:off x="0" y="0"/>
-                      <a:ext cx="5731510" cy="2936875"/>
+                      <a:ext cx="5731510" cy="2753360"/>
                     </a:xfrm>
                     <a:prstGeom prst="rect">
                       <a:avLst/>
@@ -2036,7 +3481,6 @@
         </w:drawing>
       </w:r>
     </w:p>
-    <w:p/>
     <w:p/>
     <w:p/>
     <w:sectPr>

</xml_diff>